<commit_message>
update input/update argument list + KML reading section
git-svn-id: svn+ssh://developer.mitre.org/svnroot/giscore/trunk@944 5c99b798-f2dd-11dd-9a12-8f84353f4b73
</commit_message>
<xml_diff>
--- a/giscore/docs/GISCore User.docx
+++ b/giscore/docs/GISCore User.docx
@@ -6,79 +6,127 @@
       <w:pPr>
         <w:pStyle w:val="Title"/>
       </w:pPr>
-      <w:r>
-        <w:t>GISCore User Guide</w:t>
-      </w:r>
-    </w:p>
-    <w:p>
-      <w:r>
-        <w:t>The GIScore package</w:t>
+      <w:proofErr w:type="spellStart"/>
+      <w:r>
+        <w:t>GISCore</w:t>
+      </w:r>
+      <w:proofErr w:type="spellEnd"/>
+      <w:r>
+        <w:t xml:space="preserve"> User Guide</w:t>
+      </w:r>
+    </w:p>
+    <w:p>
+      <w:r>
+        <w:t xml:space="preserve">The </w:t>
+      </w:r>
+      <w:proofErr w:type="spellStart"/>
+      <w:r>
+        <w:t>GIScore</w:t>
+      </w:r>
+      <w:proofErr w:type="spellEnd"/>
+      <w:r>
+        <w:t xml:space="preserve"> package</w:t>
       </w:r>
       <w:r>
         <w:t xml:space="preserve"> </w:t>
       </w:r>
       <w:r>
-        <w:t xml:space="preserve">provides the capability to perform streaming input and output of data from different file formats with an emphasis on GIS file formats such as ESRI Shapefiles or geo-databases (GDB) and Google Earth KML/KMZ. </w:t>
+        <w:t xml:space="preserve">provides the capability to perform streaming input and output of data from different file formats with an emphasis on GIS file formats such as ESRI </w:t>
+      </w:r>
+      <w:proofErr w:type="spellStart"/>
+      <w:r>
+        <w:t>Shapefiles</w:t>
+      </w:r>
+      <w:proofErr w:type="spellEnd"/>
+      <w:r>
+        <w:t xml:space="preserve"> or geo-databases (GDB) and Google Earth KML/KMZ. </w:t>
       </w:r>
       <w:r>
         <w:t xml:space="preserve"> </w:t>
       </w:r>
       <w:r>
-        <w:t>As time went on it was extended to include other record oriented formats that included GIS information such as GeoRSS and GeoAtom.</w:t>
+        <w:t xml:space="preserve">As time went on it was extended to include other record oriented formats that included GIS information such as </w:t>
+      </w:r>
+      <w:proofErr w:type="spellStart"/>
+      <w:r>
+        <w:t>GeoRSS</w:t>
+      </w:r>
+      <w:proofErr w:type="spellEnd"/>
+      <w:r>
+        <w:t xml:space="preserve"> and </w:t>
+      </w:r>
+      <w:proofErr w:type="spellStart"/>
+      <w:r>
+        <w:t>GeoAtom</w:t>
+      </w:r>
+      <w:proofErr w:type="spellEnd"/>
+      <w:r>
+        <w:t>.</w:t>
       </w:r>
       <w:r>
         <w:t xml:space="preserve">  </w:t>
       </w:r>
-      <w:r>
-        <w:t xml:space="preserve">GIScore also provides the mediation between these file formats by converting each format to an internal normalized form. </w:t>
-      </w:r>
-    </w:p>
-    <w:p>
-      <w:pPr>
-        <w:rPr>
-          <w:lang/>
-        </w:rPr>
-      </w:pPr>
-      <w:r>
-        <w:rPr>
-          <w:lang/>
-        </w:rPr>
-        <w:t>GIScore was created to overcome the perceived problems in prior projects related to the use of in-memory representations of data.</w:t>
-      </w:r>
-      <w:r>
-        <w:rPr>
-          <w:lang/>
-        </w:rPr>
+      <w:proofErr w:type="spellStart"/>
+      <w:r>
+        <w:t>GIScore</w:t>
+      </w:r>
+      <w:proofErr w:type="spellEnd"/>
+      <w:r>
+        <w:t xml:space="preserve"> also provides the mediation between these file formats by converting each format to an internal normalized form. </w:t>
+      </w:r>
+    </w:p>
+    <w:p>
+      <w:proofErr w:type="spellStart"/>
+      <w:r>
+        <w:t>GIScore</w:t>
+      </w:r>
+      <w:proofErr w:type="spellEnd"/>
+      <w:r>
+        <w:t xml:space="preserve"> was created to overcome the perceived problems in prior projects related to the use of in-memory representations of data.</w:t>
+      </w:r>
+      <w:r>
         <w:t xml:space="preserve"> </w:t>
       </w:r>
       <w:r>
-        <w:rPr>
-          <w:lang/>
-        </w:rPr>
         <w:t xml:space="preserve"> In-memory models have many advantages in terms of ease of use and speed, but lack the ability to deal with large data sets.</w:t>
       </w:r>
       <w:r>
-        <w:rPr>
-          <w:lang/>
-        </w:rPr>
         <w:t xml:space="preserve"> </w:t>
       </w:r>
       <w:r>
-        <w:rPr>
-          <w:lang/>
-        </w:rPr>
-        <w:t xml:space="preserve"> GIScore tries to straddle both of these worlds by providing good performance with modest data set sizes while addressing the ability to deal with arbitrary data set sizes. </w:t>
-      </w:r>
-    </w:p>
-    <w:p>
-      <w:r>
-        <w:t xml:space="preserve">The ideal for GIScore was that the object model would be agnostic of the underlying file formats. This is at best unrealistic and factually seemed impossible. </w:t>
-      </w:r>
-      <w:r>
         <w:t xml:space="preserve"> </w:t>
       </w:r>
-      <w:r>
-        <w:t xml:space="preserve">GIScore chooses to make the library representative of the richest set of the underlying libraries and ignore features of the object model when a library cannot represent a given feature for a specific implementation. </w:t>
+      <w:proofErr w:type="spellStart"/>
+      <w:r>
+        <w:t>GIScore</w:t>
+      </w:r>
+      <w:proofErr w:type="spellEnd"/>
+      <w:r>
+        <w:t xml:space="preserve"> tries to straddle both of these worlds by providing good performance with modest data set sizes while addressing the ability to deal with arbitrary data set sizes. </w:t>
+      </w:r>
+    </w:p>
+    <w:p>
+      <w:r>
+        <w:t xml:space="preserve">The ideal for </w:t>
+      </w:r>
+      <w:proofErr w:type="spellStart"/>
+      <w:r>
+        <w:t>GIScore</w:t>
+      </w:r>
+      <w:proofErr w:type="spellEnd"/>
+      <w:r>
+        <w:t xml:space="preserve"> was that the object model would be agnostic of the underlying file formats. This is at best unrealistic and factually seemed impossible. </w:t>
+      </w:r>
+      <w:r>
+        <w:t xml:space="preserve"> </w:t>
+      </w:r>
+      <w:proofErr w:type="spellStart"/>
+      <w:r>
+        <w:t>GIScore</w:t>
+      </w:r>
+      <w:proofErr w:type="spellEnd"/>
+      <w:r>
+        <w:t xml:space="preserve"> chooses to make the library representative of the richest set of the underlying libraries and ignore features of the object model when a library cannot represent a given feature for a specific implementation. </w:t>
       </w:r>
       <w:r>
         <w:t xml:space="preserve"> </w:t>
@@ -109,39 +157,48 @@
           <w:szCs w:val="24"/>
         </w:rPr>
       </w:pPr>
+      <w:proofErr w:type="spellStart"/>
       <w:r>
         <w:rPr>
           <w:rFonts w:eastAsia="Times New Roman" w:cs="Times New Roman"/>
           <w:szCs w:val="24"/>
         </w:rPr>
-        <w:t xml:space="preserve">GIScore is built around a factory pattern. </w:t>
-      </w:r>
+        <w:t>GIScore</w:t>
+      </w:r>
+      <w:proofErr w:type="spellEnd"/>
       <w:r>
         <w:rPr>
           <w:rFonts w:eastAsia="Times New Roman" w:cs="Times New Roman"/>
           <w:szCs w:val="24"/>
         </w:rPr>
-        <w:t xml:space="preserve"> </w:t>
+        <w:t xml:space="preserve"> is built around a factory pattern. </w:t>
       </w:r>
       <w:r>
         <w:rPr>
           <w:rFonts w:eastAsia="Times New Roman" w:cs="Times New Roman"/>
           <w:szCs w:val="24"/>
         </w:rPr>
-        <w:t xml:space="preserve">The user of a particular stream is meant to be ignorant of the implementation of the stream class that one is using. </w:t>
+        <w:t xml:space="preserve"> </w:t>
       </w:r>
       <w:r>
         <w:rPr>
           <w:rFonts w:eastAsia="Times New Roman" w:cs="Times New Roman"/>
           <w:szCs w:val="24"/>
         </w:rPr>
-        <w:t xml:space="preserve"> </w:t>
+        <w:t xml:space="preserve">The user of a particular stream is meant to be ignorant of the implementation of the stream class that one is using. </w:t>
       </w:r>
       <w:r>
         <w:rPr>
           <w:rFonts w:eastAsia="Times New Roman" w:cs="Times New Roman"/>
           <w:szCs w:val="24"/>
         </w:rPr>
+        <w:t xml:space="preserve"> </w:t>
+      </w:r>
+      <w:r>
+        <w:rPr>
+          <w:rFonts w:eastAsia="Times New Roman" w:cs="Times New Roman"/>
+          <w:szCs w:val="24"/>
+        </w:rPr>
         <w:t xml:space="preserve">The caller unfortunately does need to know about extra arguments each document type requires, but not extra arguments based on the underlying class per se. </w:t>
       </w:r>
     </w:p>
@@ -158,7 +215,21 @@
         <w:rPr>
           <w:rFonts w:eastAsia="Times New Roman"/>
         </w:rPr>
-        <w:t xml:space="preserve">Reading a Shapefile </w:t>
+        <w:t xml:space="preserve">Reading a </w:t>
+      </w:r>
+      <w:proofErr w:type="spellStart"/>
+      <w:r>
+        <w:rPr>
+          <w:rFonts w:eastAsia="Times New Roman"/>
+        </w:rPr>
+        <w:t>Shapefile</w:t>
+      </w:r>
+      <w:proofErr w:type="spellEnd"/>
+      <w:r>
+        <w:rPr>
+          <w:rFonts w:eastAsia="Times New Roman"/>
+        </w:rPr>
+        <w:t xml:space="preserve"> </w:t>
       </w:r>
     </w:p>
     <w:p>
@@ -174,15 +245,54 @@
           <w:rFonts w:eastAsia="Times New Roman" w:cs="Times New Roman"/>
           <w:szCs w:val="24"/>
         </w:rPr>
-        <w:t xml:space="preserve">Here is the code to instantiate a shapefile input stream taken from some actual code: </w:t>
+        <w:t xml:space="preserve">Here is the code to instantiate a </w:t>
+      </w:r>
+      <w:proofErr w:type="spellStart"/>
+      <w:r>
+        <w:rPr>
+          <w:rFonts w:eastAsia="Times New Roman" w:cs="Times New Roman"/>
+          <w:szCs w:val="24"/>
+        </w:rPr>
+        <w:t>shapefile</w:t>
+      </w:r>
+      <w:proofErr w:type="spellEnd"/>
+      <w:r>
+        <w:rPr>
+          <w:rFonts w:eastAsia="Times New Roman" w:cs="Times New Roman"/>
+          <w:szCs w:val="24"/>
+        </w:rPr>
+        <w:t xml:space="preserve"> input stream taken from some actual code: </w:t>
       </w:r>
     </w:p>
     <w:p>
       <w:pPr>
         <w:pStyle w:val="Code"/>
       </w:pPr>
-      <w:r>
-        <w:t>IGISInputStream sis = GISFactory.getInputStream(DocumentType.Shapefile,</w:t>
+      <w:proofErr w:type="spellStart"/>
+      <w:r>
+        <w:t>IGISInputStream</w:t>
+      </w:r>
+      <w:proofErr w:type="spellEnd"/>
+      <w:r>
+        <w:t xml:space="preserve"> sis = </w:t>
+      </w:r>
+      <w:proofErr w:type="spellStart"/>
+      <w:proofErr w:type="gramStart"/>
+      <w:r>
+        <w:t>GISFactory.getInputStream</w:t>
+      </w:r>
+      <w:proofErr w:type="spellEnd"/>
+      <w:r>
+        <w:t>(</w:t>
+      </w:r>
+      <w:proofErr w:type="spellStart"/>
+      <w:proofErr w:type="gramEnd"/>
+      <w:r>
+        <w:t>DocumentType.Shapefile</w:t>
+      </w:r>
+      <w:proofErr w:type="spellEnd"/>
+      <w:r>
+        <w:t>,</w:t>
       </w:r>
       <w:r>
         <w:br/>
@@ -194,8 +304,21 @@
       <w:r>
         <w:tab/>
       </w:r>
-      <w:r>
-        <w:t>ngr.getShapefile().getInputStream());</w:t>
+      <w:proofErr w:type="spellStart"/>
+      <w:r>
+        <w:t>ngr.getShapefile</w:t>
+      </w:r>
+      <w:proofErr w:type="spellEnd"/>
+      <w:r>
+        <w:t>().</w:t>
+      </w:r>
+      <w:proofErr w:type="spellStart"/>
+      <w:r>
+        <w:t>getInputStream</w:t>
+      </w:r>
+      <w:proofErr w:type="spellEnd"/>
+      <w:r>
+        <w:t>());</w:t>
       </w:r>
     </w:p>
     <w:p>
@@ -206,76 +329,83 @@
           <w:lang w:bidi="ar-SA"/>
         </w:rPr>
       </w:pPr>
+      <w:proofErr w:type="gramStart"/>
       <w:r>
         <w:rPr>
           <w:rFonts w:eastAsia="Times New Roman"/>
           <w:lang w:bidi="ar-SA"/>
         </w:rPr>
-        <w:t>Some things to note. The user passes an input stream that contains a zip input stream holding a directory of shapefiles (which may have just a single shapefile).</w:t>
-      </w:r>
+        <w:t>Some things to note.</w:t>
+      </w:r>
+      <w:proofErr w:type="gramEnd"/>
       <w:r>
         <w:rPr>
           <w:rFonts w:eastAsia="Times New Roman"/>
           <w:lang w:bidi="ar-SA"/>
         </w:rPr>
-        <w:t xml:space="preserve"> </w:t>
-      </w:r>
+        <w:t xml:space="preserve"> The user passes an input stream that contains a zip input stream holding a directory of </w:t>
+      </w:r>
+      <w:proofErr w:type="spellStart"/>
       <w:r>
         <w:rPr>
           <w:rFonts w:eastAsia="Times New Roman"/>
           <w:lang w:bidi="ar-SA"/>
         </w:rPr>
-        <w:t xml:space="preserve"> To switch to a FileGDB the type changes the contents of the zip input stream changes to a GDB directory. </w:t>
-      </w:r>
+        <w:t>shapefiles</w:t>
+      </w:r>
+      <w:proofErr w:type="spellEnd"/>
       <w:r>
         <w:rPr>
           <w:rFonts w:eastAsia="Times New Roman"/>
           <w:lang w:bidi="ar-SA"/>
         </w:rPr>
-        <w:t xml:space="preserve"> </w:t>
-      </w:r>
+        <w:t xml:space="preserve"> (which may have just a single </w:t>
+      </w:r>
+      <w:proofErr w:type="spellStart"/>
       <w:r>
         <w:rPr>
           <w:rFonts w:eastAsia="Times New Roman"/>
           <w:lang w:bidi="ar-SA"/>
         </w:rPr>
-        <w:t xml:space="preserve">KMZ is a zip holding a KML file. </w:t>
-      </w:r>
+        <w:t>shapefile</w:t>
+      </w:r>
+      <w:proofErr w:type="spellEnd"/>
       <w:r>
         <w:rPr>
           <w:rFonts w:eastAsia="Times New Roman"/>
           <w:lang w:bidi="ar-SA"/>
         </w:rPr>
-        <w:t xml:space="preserve"> </w:t>
+        <w:t>).</w:t>
       </w:r>
       <w:r>
         <w:rPr>
           <w:rFonts w:eastAsia="Times New Roman"/>
           <w:lang w:bidi="ar-SA"/>
         </w:rPr>
-        <w:t xml:space="preserve">There are some other factory methods available as well. </w:t>
-      </w:r>
-    </w:p>
-    <w:p>
-      <w:pPr>
+        <w:t xml:space="preserve"> </w:t>
+      </w:r>
+      <w:r>
         <w:rPr>
           <w:rFonts w:eastAsia="Times New Roman"/>
           <w:lang w:bidi="ar-SA"/>
         </w:rPr>
-      </w:pPr>
+        <w:t xml:space="preserve"> To switch to a </w:t>
+      </w:r>
+      <w:proofErr w:type="spellStart"/>
       <w:r>
         <w:rPr>
           <w:rFonts w:eastAsia="Times New Roman"/>
           <w:lang w:bidi="ar-SA"/>
         </w:rPr>
-        <w:t>Next is</w:t>
-      </w:r>
+        <w:t>FileGDB</w:t>
+      </w:r>
+      <w:proofErr w:type="spellEnd"/>
       <w:r>
         <w:rPr>
           <w:rFonts w:eastAsia="Times New Roman"/>
           <w:lang w:bidi="ar-SA"/>
         </w:rPr>
-        <w:t xml:space="preserve"> a simple processing loop, taken from the same code. </w:t>
+        <w:t xml:space="preserve"> the type changes the contents of the zip input stream changes to a GDB directory. </w:t>
       </w:r>
       <w:r>
         <w:rPr>
@@ -289,337 +419,21 @@
           <w:rFonts w:eastAsia="Times New Roman"/>
           <w:lang w:bidi="ar-SA"/>
         </w:rPr>
-        <w:t xml:space="preserve">This particular loop looks for rings and polygons to pull out the rings to determine an area of interest to query. </w:t>
-      </w:r>
-    </w:p>
-    <w:p>
-      <w:pPr>
-        <w:pStyle w:val="Code"/>
-      </w:pPr>
-      <w:r>
-        <w:lastRenderedPageBreak/>
-        <w:t>IGISObject obj = sis.read();</w:t>
-      </w:r>
-    </w:p>
-    <w:p>
-      <w:pPr>
-        <w:pStyle w:val="Code"/>
-      </w:pPr>
-      <w:r>
-        <w:t xml:space="preserve">while(obj != null) </w:t>
-      </w:r>
-    </w:p>
-    <w:p>
-      <w:pPr>
-        <w:pStyle w:val="Code"/>
-      </w:pPr>
-      <w:r>
-        <w:t>{</w:t>
-      </w:r>
-    </w:p>
-    <w:p>
-      <w:pPr>
-        <w:pStyle w:val="Code"/>
-      </w:pPr>
-      <w:r>
-        <w:tab/>
-        <w:t>if (obj instanceof Feature) {</w:t>
-      </w:r>
-    </w:p>
-    <w:p>
-      <w:pPr>
-        <w:pStyle w:val="Code"/>
-      </w:pPr>
-      <w:r>
-        <w:tab/>
-      </w:r>
-      <w:r>
-        <w:tab/>
-        <w:t>Geometry geo = ((Feature) obj).getGeometry();</w:t>
-      </w:r>
-    </w:p>
-    <w:p>
-      <w:pPr>
-        <w:pStyle w:val="Code"/>
-      </w:pPr>
-      <w:r>
-        <w:tab/>
-      </w:r>
-      <w:r>
-        <w:tab/>
-        <w:t>if (geo instanceof LinearRing) {</w:t>
-      </w:r>
-    </w:p>
-    <w:p>
-      <w:pPr>
-        <w:pStyle w:val="Code"/>
-      </w:pPr>
-      <w:r>
-        <w:tab/>
-      </w:r>
-      <w:r>
-        <w:tab/>
-      </w:r>
-      <w:r>
-        <w:tab/>
-        <w:t>processRing(ngr, ((LinearRing) geo).getPoints());</w:t>
-      </w:r>
-    </w:p>
-    <w:p>
-      <w:pPr>
-        <w:pStyle w:val="Code"/>
-      </w:pPr>
-      <w:r>
-        <w:tab/>
-      </w:r>
-      <w:r>
-        <w:tab/>
-        <w:t>} else if (geo instanceof Polygon) {</w:t>
-      </w:r>
-    </w:p>
-    <w:p>
-      <w:pPr>
-        <w:pStyle w:val="Code"/>
-      </w:pPr>
-      <w:r>
-        <w:tab/>
-      </w:r>
-      <w:r>
-        <w:tab/>
-      </w:r>
-      <w:r>
-        <w:tab/>
-        <w:t>processRing(ngr, ((Polygon) geo).getOuterRing().getPoints());</w:t>
-      </w:r>
-    </w:p>
-    <w:p>
-      <w:pPr>
-        <w:pStyle w:val="Code"/>
-      </w:pPr>
-      <w:r>
-        <w:tab/>
-      </w:r>
-      <w:r>
-        <w:tab/>
-        <w:t>} else if (geo instanceof MultiLinearRings) {</w:t>
-      </w:r>
-    </w:p>
-    <w:p>
-      <w:pPr>
-        <w:pStyle w:val="Code"/>
-      </w:pPr>
-      <w:r>
-        <w:tab/>
-      </w:r>
-      <w:r>
-        <w:tab/>
-      </w:r>
-      <w:r>
-        <w:tab/>
-        <w:t>MultiLinearRings mlr = (MultiLinearRings) geo;</w:t>
-      </w:r>
-    </w:p>
-    <w:p>
-      <w:pPr>
-        <w:pStyle w:val="Code"/>
-      </w:pPr>
-      <w:r>
-        <w:tab/>
-      </w:r>
-      <w:r>
-        <w:tab/>
-      </w:r>
-      <w:r>
-        <w:tab/>
-        <w:t>for(LinearRing ring : mlr.getLinearRings()) {</w:t>
-      </w:r>
-    </w:p>
-    <w:p>
-      <w:pPr>
-        <w:pStyle w:val="Code"/>
-      </w:pPr>
-      <w:r>
-        <w:tab/>
-      </w:r>
-      <w:r>
-        <w:tab/>
-      </w:r>
-      <w:r>
-        <w:tab/>
-      </w:r>
-      <w:r>
-        <w:tab/>
-        <w:t>processRing(ngr, ring.getPoints());</w:t>
-      </w:r>
-    </w:p>
-    <w:p>
-      <w:pPr>
-        <w:pStyle w:val="Code"/>
-      </w:pPr>
-      <w:r>
-        <w:tab/>
-      </w:r>
-      <w:r>
-        <w:tab/>
-      </w:r>
-      <w:r>
-        <w:tab/>
-        <w:t>}</w:t>
-      </w:r>
-    </w:p>
-    <w:p>
-      <w:pPr>
-        <w:pStyle w:val="Code"/>
-      </w:pPr>
-      <w:r>
-        <w:tab/>
-      </w:r>
-      <w:r>
-        <w:tab/>
-        <w:t>} else if (geo instanceof MultiPolygons) {</w:t>
-      </w:r>
-    </w:p>
-    <w:p>
-      <w:pPr>
-        <w:pStyle w:val="Code"/>
-      </w:pPr>
-      <w:r>
-        <w:tab/>
-      </w:r>
-      <w:r>
-        <w:tab/>
-      </w:r>
-      <w:r>
-        <w:tab/>
-        <w:t>MultiPolygons mlp = (MultiPolygons) geo;</w:t>
-      </w:r>
-    </w:p>
-    <w:p>
-      <w:pPr>
-        <w:pStyle w:val="Code"/>
-      </w:pPr>
-      <w:r>
-        <w:tab/>
-      </w:r>
-      <w:r>
-        <w:tab/>
-      </w:r>
-      <w:r>
-        <w:tab/>
-        <w:t>for(Polygon poly : mlp.getPolygons()) {</w:t>
-      </w:r>
-    </w:p>
-    <w:p>
-      <w:pPr>
-        <w:pStyle w:val="Code"/>
-      </w:pPr>
-      <w:r>
-        <w:tab/>
-      </w:r>
-      <w:r>
-        <w:tab/>
-      </w:r>
-      <w:r>
-        <w:tab/>
-      </w:r>
-      <w:r>
-        <w:tab/>
-        <w:t>processRing(ngr, poly.getOuterRing().getPoints());</w:t>
-      </w:r>
-    </w:p>
-    <w:p>
-      <w:pPr>
-        <w:pStyle w:val="Code"/>
-      </w:pPr>
-      <w:r>
-        <w:tab/>
-      </w:r>
-      <w:r>
-        <w:tab/>
-      </w:r>
-      <w:r>
-        <w:tab/>
-        <w:t>}</w:t>
-      </w:r>
-    </w:p>
-    <w:p>
-      <w:pPr>
-        <w:pStyle w:val="Code"/>
-      </w:pPr>
-      <w:r>
-        <w:tab/>
-      </w:r>
-      <w:r>
-        <w:tab/>
-        <w:t>} else if (geo instanceof Line) {</w:t>
-      </w:r>
-    </w:p>
-    <w:p>
-      <w:pPr>
-        <w:pStyle w:val="Code"/>
-      </w:pPr>
-      <w:r>
-        <w:tab/>
-      </w:r>
-      <w:r>
-        <w:tab/>
-      </w:r>
-      <w:r>
-        <w:tab/>
-        <w:t>processRing(ngr, ((Line) geo).getPoints());</w:t>
-      </w:r>
-    </w:p>
-    <w:p>
-      <w:pPr>
-        <w:pStyle w:val="Code"/>
-      </w:pPr>
-      <w:r>
-        <w:tab/>
-      </w:r>
-      <w:r>
-        <w:tab/>
-        <w:t>}</w:t>
-      </w:r>
-    </w:p>
-    <w:p>
-      <w:pPr>
-        <w:pStyle w:val="Code"/>
-      </w:pPr>
-      <w:r>
-        <w:tab/>
-        <w:t>}</w:t>
-      </w:r>
-    </w:p>
-    <w:p>
-      <w:pPr>
-        <w:pStyle w:val="Code"/>
-      </w:pPr>
-      <w:r>
-        <w:tab/>
-        <w:t>obj = sis.read();</w:t>
-      </w:r>
-    </w:p>
-    <w:p>
-      <w:pPr>
-        <w:pStyle w:val="Code"/>
-      </w:pPr>
-      <w:r>
-        <w:t>}</w:t>
-      </w:r>
-    </w:p>
-    <w:p>
-      <w:pPr>
+        <w:t xml:space="preserve">KMZ is a zip holding a KML file. </w:t>
+      </w:r>
+      <w:r>
         <w:rPr>
           <w:rFonts w:eastAsia="Times New Roman"/>
           <w:lang w:bidi="ar-SA"/>
         </w:rPr>
-      </w:pPr>
+        <w:t xml:space="preserve"> </w:t>
+      </w:r>
       <w:r>
         <w:rPr>
           <w:rFonts w:eastAsia="Times New Roman"/>
           <w:lang w:bidi="ar-SA"/>
         </w:rPr>
-        <w:t xml:space="preserve">The loop terminates when the read method returns a null value. This particular loop ignores the schema, but yours may want to look at data associated with the features. that's up to you. </w:t>
+        <w:t xml:space="preserve">There are some other factory methods available as well. </w:t>
       </w:r>
     </w:p>
     <w:p>
@@ -634,6 +448,786 @@
           <w:rFonts w:eastAsia="Times New Roman"/>
           <w:lang w:bidi="ar-SA"/>
         </w:rPr>
+        <w:t>Next is</w:t>
+      </w:r>
+      <w:r>
+        <w:rPr>
+          <w:rFonts w:eastAsia="Times New Roman"/>
+          <w:lang w:bidi="ar-SA"/>
+        </w:rPr>
+        <w:t xml:space="preserve"> a simple processing loop, taken from the same code. </w:t>
+      </w:r>
+      <w:r>
+        <w:rPr>
+          <w:rFonts w:eastAsia="Times New Roman"/>
+          <w:lang w:bidi="ar-SA"/>
+        </w:rPr>
+        <w:t xml:space="preserve"> </w:t>
+      </w:r>
+      <w:r>
+        <w:rPr>
+          <w:rFonts w:eastAsia="Times New Roman"/>
+          <w:lang w:bidi="ar-SA"/>
+        </w:rPr>
+        <w:t xml:space="preserve">This particular loop looks for rings and polygons to pull out the rings to determine an area of interest to query. </w:t>
+      </w:r>
+    </w:p>
+    <w:p>
+      <w:pPr>
+        <w:pStyle w:val="Code"/>
+      </w:pPr>
+      <w:proofErr w:type="spellStart"/>
+      <w:r>
+        <w:lastRenderedPageBreak/>
+        <w:t>IGISObject</w:t>
+      </w:r>
+      <w:proofErr w:type="spellEnd"/>
+      <w:r>
+        <w:t xml:space="preserve"> </w:t>
+      </w:r>
+      <w:proofErr w:type="spellStart"/>
+      <w:r>
+        <w:t>obj</w:t>
+      </w:r>
+      <w:proofErr w:type="spellEnd"/>
+      <w:r>
+        <w:t xml:space="preserve"> = </w:t>
+      </w:r>
+      <w:proofErr w:type="spellStart"/>
+      <w:proofErr w:type="gramStart"/>
+      <w:r>
+        <w:t>sis.read</w:t>
+      </w:r>
+      <w:proofErr w:type="spellEnd"/>
+      <w:r>
+        <w:t>(</w:t>
+      </w:r>
+      <w:proofErr w:type="gramEnd"/>
+      <w:r>
+        <w:t>);</w:t>
+      </w:r>
+    </w:p>
+    <w:p>
+      <w:pPr>
+        <w:pStyle w:val="Code"/>
+      </w:pPr>
+      <w:proofErr w:type="gramStart"/>
+      <w:r>
+        <w:t>while(</w:t>
+      </w:r>
+      <w:proofErr w:type="spellStart"/>
+      <w:proofErr w:type="gramEnd"/>
+      <w:r>
+        <w:t>obj</w:t>
+      </w:r>
+      <w:proofErr w:type="spellEnd"/>
+      <w:r>
+        <w:t xml:space="preserve"> != null) </w:t>
+      </w:r>
+    </w:p>
+    <w:p>
+      <w:pPr>
+        <w:pStyle w:val="Code"/>
+      </w:pPr>
+      <w:r>
+        <w:t>{</w:t>
+      </w:r>
+    </w:p>
+    <w:p>
+      <w:pPr>
+        <w:pStyle w:val="Code"/>
+      </w:pPr>
+      <w:r>
+        <w:tab/>
+      </w:r>
+      <w:proofErr w:type="gramStart"/>
+      <w:r>
+        <w:t>if</w:t>
+      </w:r>
+      <w:proofErr w:type="gramEnd"/>
+      <w:r>
+        <w:t xml:space="preserve"> (</w:t>
+      </w:r>
+      <w:proofErr w:type="spellStart"/>
+      <w:r>
+        <w:t>obj</w:t>
+      </w:r>
+      <w:proofErr w:type="spellEnd"/>
+      <w:r>
+        <w:t xml:space="preserve"> </w:t>
+      </w:r>
+      <w:proofErr w:type="spellStart"/>
+      <w:r>
+        <w:t>instanceof</w:t>
+      </w:r>
+      <w:proofErr w:type="spellEnd"/>
+      <w:r>
+        <w:t xml:space="preserve"> Feature) {</w:t>
+      </w:r>
+    </w:p>
+    <w:p>
+      <w:pPr>
+        <w:pStyle w:val="Code"/>
+      </w:pPr>
+      <w:r>
+        <w:tab/>
+      </w:r>
+      <w:r>
+        <w:tab/>
+        <w:t xml:space="preserve">Geometry geo = ((Feature) </w:t>
+      </w:r>
+      <w:proofErr w:type="spellStart"/>
+      <w:r>
+        <w:t>obj</w:t>
+      </w:r>
+      <w:proofErr w:type="spellEnd"/>
+      <w:r>
+        <w:t>).</w:t>
+      </w:r>
+      <w:proofErr w:type="spellStart"/>
+      <w:proofErr w:type="gramStart"/>
+      <w:r>
+        <w:t>getGeometry</w:t>
+      </w:r>
+      <w:proofErr w:type="spellEnd"/>
+      <w:r>
+        <w:t>(</w:t>
+      </w:r>
+      <w:proofErr w:type="gramEnd"/>
+      <w:r>
+        <w:t>);</w:t>
+      </w:r>
+    </w:p>
+    <w:p>
+      <w:pPr>
+        <w:pStyle w:val="Code"/>
+      </w:pPr>
+      <w:r>
+        <w:tab/>
+      </w:r>
+      <w:r>
+        <w:tab/>
+      </w:r>
+      <w:proofErr w:type="gramStart"/>
+      <w:r>
+        <w:t>if</w:t>
+      </w:r>
+      <w:proofErr w:type="gramEnd"/>
+      <w:r>
+        <w:t xml:space="preserve"> (geo </w:t>
+      </w:r>
+      <w:proofErr w:type="spellStart"/>
+      <w:r>
+        <w:t>instanceof</w:t>
+      </w:r>
+      <w:proofErr w:type="spellEnd"/>
+      <w:r>
+        <w:t xml:space="preserve"> </w:t>
+      </w:r>
+      <w:proofErr w:type="spellStart"/>
+      <w:r>
+        <w:t>LinearRing</w:t>
+      </w:r>
+      <w:proofErr w:type="spellEnd"/>
+      <w:r>
+        <w:t>) {</w:t>
+      </w:r>
+    </w:p>
+    <w:p>
+      <w:pPr>
+        <w:pStyle w:val="Code"/>
+      </w:pPr>
+      <w:r>
+        <w:tab/>
+      </w:r>
+      <w:r>
+        <w:tab/>
+      </w:r>
+      <w:r>
+        <w:tab/>
+      </w:r>
+      <w:proofErr w:type="spellStart"/>
+      <w:proofErr w:type="gramStart"/>
+      <w:r>
+        <w:t>processRing</w:t>
+      </w:r>
+      <w:proofErr w:type="spellEnd"/>
+      <w:r>
+        <w:t>(</w:t>
+      </w:r>
+      <w:proofErr w:type="spellStart"/>
+      <w:proofErr w:type="gramEnd"/>
+      <w:r>
+        <w:t>ngr</w:t>
+      </w:r>
+      <w:proofErr w:type="spellEnd"/>
+      <w:r>
+        <w:t>, ((</w:t>
+      </w:r>
+      <w:proofErr w:type="spellStart"/>
+      <w:r>
+        <w:t>LinearRing</w:t>
+      </w:r>
+      <w:proofErr w:type="spellEnd"/>
+      <w:r>
+        <w:t>) geo).</w:t>
+      </w:r>
+      <w:proofErr w:type="spellStart"/>
+      <w:r>
+        <w:t>getPoints</w:t>
+      </w:r>
+      <w:proofErr w:type="spellEnd"/>
+      <w:r>
+        <w:t>());</w:t>
+      </w:r>
+    </w:p>
+    <w:p>
+      <w:pPr>
+        <w:pStyle w:val="Code"/>
+      </w:pPr>
+      <w:r>
+        <w:tab/>
+      </w:r>
+      <w:r>
+        <w:tab/>
+        <w:t xml:space="preserve">} else if (geo </w:t>
+      </w:r>
+      <w:proofErr w:type="spellStart"/>
+      <w:r>
+        <w:t>instanceof</w:t>
+      </w:r>
+      <w:proofErr w:type="spellEnd"/>
+      <w:r>
+        <w:t xml:space="preserve"> Polygon) {</w:t>
+      </w:r>
+    </w:p>
+    <w:p>
+      <w:pPr>
+        <w:pStyle w:val="Code"/>
+      </w:pPr>
+      <w:r>
+        <w:tab/>
+      </w:r>
+      <w:r>
+        <w:tab/>
+      </w:r>
+      <w:r>
+        <w:tab/>
+      </w:r>
+      <w:proofErr w:type="spellStart"/>
+      <w:proofErr w:type="gramStart"/>
+      <w:r>
+        <w:t>processRing</w:t>
+      </w:r>
+      <w:proofErr w:type="spellEnd"/>
+      <w:r>
+        <w:t>(</w:t>
+      </w:r>
+      <w:proofErr w:type="spellStart"/>
+      <w:proofErr w:type="gramEnd"/>
+      <w:r>
+        <w:t>ngr</w:t>
+      </w:r>
+      <w:proofErr w:type="spellEnd"/>
+      <w:r>
+        <w:t>, ((Polygon) geo).</w:t>
+      </w:r>
+      <w:proofErr w:type="spellStart"/>
+      <w:r>
+        <w:t>getOuterRing</w:t>
+      </w:r>
+      <w:proofErr w:type="spellEnd"/>
+      <w:r>
+        <w:t>().</w:t>
+      </w:r>
+      <w:proofErr w:type="spellStart"/>
+      <w:r>
+        <w:t>getPoints</w:t>
+      </w:r>
+      <w:proofErr w:type="spellEnd"/>
+      <w:r>
+        <w:t>());</w:t>
+      </w:r>
+    </w:p>
+    <w:p>
+      <w:pPr>
+        <w:pStyle w:val="Code"/>
+      </w:pPr>
+      <w:r>
+        <w:tab/>
+      </w:r>
+      <w:r>
+        <w:tab/>
+        <w:t xml:space="preserve">} else if (geo </w:t>
+      </w:r>
+      <w:proofErr w:type="spellStart"/>
+      <w:r>
+        <w:t>instanceof</w:t>
+      </w:r>
+      <w:proofErr w:type="spellEnd"/>
+      <w:r>
+        <w:t xml:space="preserve"> </w:t>
+      </w:r>
+      <w:proofErr w:type="spellStart"/>
+      <w:r>
+        <w:t>MultiLinearRings</w:t>
+      </w:r>
+      <w:proofErr w:type="spellEnd"/>
+      <w:r>
+        <w:t>) {</w:t>
+      </w:r>
+    </w:p>
+    <w:p>
+      <w:pPr>
+        <w:pStyle w:val="Code"/>
+      </w:pPr>
+      <w:r>
+        <w:tab/>
+      </w:r>
+      <w:r>
+        <w:tab/>
+      </w:r>
+      <w:r>
+        <w:tab/>
+      </w:r>
+      <w:proofErr w:type="spellStart"/>
+      <w:r>
+        <w:t>MultiLinearRings</w:t>
+      </w:r>
+      <w:proofErr w:type="spellEnd"/>
+      <w:r>
+        <w:t xml:space="preserve"> </w:t>
+      </w:r>
+      <w:proofErr w:type="spellStart"/>
+      <w:r>
+        <w:t>mlr</w:t>
+      </w:r>
+      <w:proofErr w:type="spellEnd"/>
+      <w:r>
+        <w:t xml:space="preserve"> = (</w:t>
+      </w:r>
+      <w:proofErr w:type="spellStart"/>
+      <w:r>
+        <w:t>MultiLinearRings</w:t>
+      </w:r>
+      <w:proofErr w:type="spellEnd"/>
+      <w:r>
+        <w:t>) geo;</w:t>
+      </w:r>
+    </w:p>
+    <w:p>
+      <w:pPr>
+        <w:pStyle w:val="Code"/>
+      </w:pPr>
+      <w:r>
+        <w:tab/>
+      </w:r>
+      <w:r>
+        <w:tab/>
+      </w:r>
+      <w:r>
+        <w:tab/>
+      </w:r>
+      <w:proofErr w:type="gramStart"/>
+      <w:r>
+        <w:t>for(</w:t>
+      </w:r>
+      <w:proofErr w:type="spellStart"/>
+      <w:proofErr w:type="gramEnd"/>
+      <w:r>
+        <w:t>LinearRing</w:t>
+      </w:r>
+      <w:proofErr w:type="spellEnd"/>
+      <w:r>
+        <w:t xml:space="preserve"> ring : </w:t>
+      </w:r>
+      <w:proofErr w:type="spellStart"/>
+      <w:r>
+        <w:t>mlr.getLinearRings</w:t>
+      </w:r>
+      <w:proofErr w:type="spellEnd"/>
+      <w:r>
+        <w:t>()) {</w:t>
+      </w:r>
+    </w:p>
+    <w:p>
+      <w:pPr>
+        <w:pStyle w:val="Code"/>
+      </w:pPr>
+      <w:r>
+        <w:tab/>
+      </w:r>
+      <w:r>
+        <w:tab/>
+      </w:r>
+      <w:r>
+        <w:tab/>
+      </w:r>
+      <w:r>
+        <w:tab/>
+      </w:r>
+      <w:proofErr w:type="spellStart"/>
+      <w:proofErr w:type="gramStart"/>
+      <w:r>
+        <w:t>processRing</w:t>
+      </w:r>
+      <w:proofErr w:type="spellEnd"/>
+      <w:r>
+        <w:t>(</w:t>
+      </w:r>
+      <w:proofErr w:type="spellStart"/>
+      <w:proofErr w:type="gramEnd"/>
+      <w:r>
+        <w:t>ngr</w:t>
+      </w:r>
+      <w:proofErr w:type="spellEnd"/>
+      <w:r>
+        <w:t xml:space="preserve">, </w:t>
+      </w:r>
+      <w:proofErr w:type="spellStart"/>
+      <w:r>
+        <w:t>ring.getPoints</w:t>
+      </w:r>
+      <w:proofErr w:type="spellEnd"/>
+      <w:r>
+        <w:t>());</w:t>
+      </w:r>
+    </w:p>
+    <w:p>
+      <w:pPr>
+        <w:pStyle w:val="Code"/>
+      </w:pPr>
+      <w:r>
+        <w:tab/>
+      </w:r>
+      <w:r>
+        <w:tab/>
+      </w:r>
+      <w:r>
+        <w:tab/>
+        <w:t>}</w:t>
+      </w:r>
+    </w:p>
+    <w:p>
+      <w:pPr>
+        <w:pStyle w:val="Code"/>
+      </w:pPr>
+      <w:r>
+        <w:tab/>
+      </w:r>
+      <w:r>
+        <w:tab/>
+        <w:t xml:space="preserve">} else if (geo </w:t>
+      </w:r>
+      <w:proofErr w:type="spellStart"/>
+      <w:r>
+        <w:t>instanceof</w:t>
+      </w:r>
+      <w:proofErr w:type="spellEnd"/>
+      <w:r>
+        <w:t xml:space="preserve"> </w:t>
+      </w:r>
+      <w:proofErr w:type="spellStart"/>
+      <w:r>
+        <w:t>MultiPolygons</w:t>
+      </w:r>
+      <w:proofErr w:type="spellEnd"/>
+      <w:r>
+        <w:t>) {</w:t>
+      </w:r>
+    </w:p>
+    <w:p>
+      <w:pPr>
+        <w:pStyle w:val="Code"/>
+      </w:pPr>
+      <w:r>
+        <w:tab/>
+      </w:r>
+      <w:r>
+        <w:tab/>
+      </w:r>
+      <w:r>
+        <w:tab/>
+      </w:r>
+      <w:proofErr w:type="spellStart"/>
+      <w:r>
+        <w:t>MultiPolygons</w:t>
+      </w:r>
+      <w:proofErr w:type="spellEnd"/>
+      <w:r>
+        <w:t xml:space="preserve"> </w:t>
+      </w:r>
+      <w:proofErr w:type="spellStart"/>
+      <w:r>
+        <w:t>mlp</w:t>
+      </w:r>
+      <w:proofErr w:type="spellEnd"/>
+      <w:r>
+        <w:t xml:space="preserve"> = (</w:t>
+      </w:r>
+      <w:proofErr w:type="spellStart"/>
+      <w:r>
+        <w:t>MultiPolygons</w:t>
+      </w:r>
+      <w:proofErr w:type="spellEnd"/>
+      <w:r>
+        <w:t>) geo;</w:t>
+      </w:r>
+    </w:p>
+    <w:p>
+      <w:pPr>
+        <w:pStyle w:val="Code"/>
+      </w:pPr>
+      <w:r>
+        <w:tab/>
+      </w:r>
+      <w:r>
+        <w:tab/>
+      </w:r>
+      <w:r>
+        <w:tab/>
+      </w:r>
+      <w:proofErr w:type="gramStart"/>
+      <w:r>
+        <w:t>for(</w:t>
+      </w:r>
+      <w:proofErr w:type="gramEnd"/>
+      <w:r>
+        <w:t xml:space="preserve">Polygon poly : </w:t>
+      </w:r>
+      <w:proofErr w:type="spellStart"/>
+      <w:r>
+        <w:t>mlp.getPolygons</w:t>
+      </w:r>
+      <w:proofErr w:type="spellEnd"/>
+      <w:r>
+        <w:t>()) {</w:t>
+      </w:r>
+    </w:p>
+    <w:p>
+      <w:pPr>
+        <w:pStyle w:val="Code"/>
+      </w:pPr>
+      <w:r>
+        <w:tab/>
+      </w:r>
+      <w:r>
+        <w:tab/>
+      </w:r>
+      <w:r>
+        <w:tab/>
+      </w:r>
+      <w:r>
+        <w:tab/>
+      </w:r>
+      <w:proofErr w:type="spellStart"/>
+      <w:proofErr w:type="gramStart"/>
+      <w:r>
+        <w:t>processRing</w:t>
+      </w:r>
+      <w:proofErr w:type="spellEnd"/>
+      <w:r>
+        <w:t>(</w:t>
+      </w:r>
+      <w:proofErr w:type="spellStart"/>
+      <w:proofErr w:type="gramEnd"/>
+      <w:r>
+        <w:t>ngr</w:t>
+      </w:r>
+      <w:proofErr w:type="spellEnd"/>
+      <w:r>
+        <w:t xml:space="preserve">, </w:t>
+      </w:r>
+      <w:proofErr w:type="spellStart"/>
+      <w:r>
+        <w:t>poly.getOuterRing</w:t>
+      </w:r>
+      <w:proofErr w:type="spellEnd"/>
+      <w:r>
+        <w:t>().</w:t>
+      </w:r>
+      <w:proofErr w:type="spellStart"/>
+      <w:r>
+        <w:t>getPoints</w:t>
+      </w:r>
+      <w:proofErr w:type="spellEnd"/>
+      <w:r>
+        <w:t>());</w:t>
+      </w:r>
+    </w:p>
+    <w:p>
+      <w:pPr>
+        <w:pStyle w:val="Code"/>
+      </w:pPr>
+      <w:r>
+        <w:tab/>
+      </w:r>
+      <w:r>
+        <w:tab/>
+      </w:r>
+      <w:r>
+        <w:tab/>
+        <w:t>}</w:t>
+      </w:r>
+    </w:p>
+    <w:p>
+      <w:pPr>
+        <w:pStyle w:val="Code"/>
+      </w:pPr>
+      <w:r>
+        <w:tab/>
+      </w:r>
+      <w:r>
+        <w:tab/>
+        <w:t xml:space="preserve">} else if (geo </w:t>
+      </w:r>
+      <w:proofErr w:type="spellStart"/>
+      <w:r>
+        <w:t>instanceof</w:t>
+      </w:r>
+      <w:proofErr w:type="spellEnd"/>
+      <w:r>
+        <w:t xml:space="preserve"> Line) {</w:t>
+      </w:r>
+    </w:p>
+    <w:p>
+      <w:pPr>
+        <w:pStyle w:val="Code"/>
+      </w:pPr>
+      <w:r>
+        <w:tab/>
+      </w:r>
+      <w:r>
+        <w:tab/>
+      </w:r>
+      <w:r>
+        <w:tab/>
+      </w:r>
+      <w:proofErr w:type="spellStart"/>
+      <w:proofErr w:type="gramStart"/>
+      <w:r>
+        <w:t>processRing</w:t>
+      </w:r>
+      <w:proofErr w:type="spellEnd"/>
+      <w:r>
+        <w:t>(</w:t>
+      </w:r>
+      <w:proofErr w:type="spellStart"/>
+      <w:proofErr w:type="gramEnd"/>
+      <w:r>
+        <w:t>ngr</w:t>
+      </w:r>
+      <w:proofErr w:type="spellEnd"/>
+      <w:r>
+        <w:t>, ((Line) geo).</w:t>
+      </w:r>
+      <w:proofErr w:type="spellStart"/>
+      <w:r>
+        <w:t>getPoints</w:t>
+      </w:r>
+      <w:proofErr w:type="spellEnd"/>
+      <w:r>
+        <w:t>());</w:t>
+      </w:r>
+    </w:p>
+    <w:p>
+      <w:pPr>
+        <w:pStyle w:val="Code"/>
+      </w:pPr>
+      <w:r>
+        <w:tab/>
+      </w:r>
+      <w:r>
+        <w:tab/>
+        <w:t>}</w:t>
+      </w:r>
+    </w:p>
+    <w:p>
+      <w:pPr>
+        <w:pStyle w:val="Code"/>
+      </w:pPr>
+      <w:r>
+        <w:tab/>
+        <w:t>}</w:t>
+      </w:r>
+    </w:p>
+    <w:p>
+      <w:pPr>
+        <w:pStyle w:val="Code"/>
+      </w:pPr>
+      <w:r>
+        <w:tab/>
+      </w:r>
+      <w:proofErr w:type="spellStart"/>
+      <w:proofErr w:type="gramStart"/>
+      <w:r>
+        <w:t>obj</w:t>
+      </w:r>
+      <w:proofErr w:type="spellEnd"/>
+      <w:proofErr w:type="gramEnd"/>
+      <w:r>
+        <w:t xml:space="preserve"> = </w:t>
+      </w:r>
+      <w:proofErr w:type="spellStart"/>
+      <w:r>
+        <w:t>sis.read</w:t>
+      </w:r>
+      <w:proofErr w:type="spellEnd"/>
+      <w:r>
+        <w:t>();</w:t>
+      </w:r>
+    </w:p>
+    <w:p>
+      <w:pPr>
+        <w:pStyle w:val="Code"/>
+      </w:pPr>
+      <w:r>
+        <w:t>}</w:t>
+      </w:r>
+    </w:p>
+    <w:p>
+      <w:pPr>
+        <w:rPr>
+          <w:rFonts w:eastAsia="Times New Roman"/>
+          <w:lang w:bidi="ar-SA"/>
+        </w:rPr>
+      </w:pPr>
+      <w:r>
+        <w:rPr>
+          <w:rFonts w:eastAsia="Times New Roman"/>
+          <w:lang w:bidi="ar-SA"/>
+        </w:rPr>
+        <w:t xml:space="preserve">The loop terminates when the read method returns a null value. This particular loop ignores the schema, but yours may want to look at data associated with the features. </w:t>
+      </w:r>
+      <w:proofErr w:type="gramStart"/>
+      <w:r>
+        <w:rPr>
+          <w:rFonts w:eastAsia="Times New Roman"/>
+          <w:lang w:bidi="ar-SA"/>
+        </w:rPr>
+        <w:t>that's</w:t>
+      </w:r>
+      <w:proofErr w:type="gramEnd"/>
+      <w:r>
+        <w:rPr>
+          <w:rFonts w:eastAsia="Times New Roman"/>
+          <w:lang w:bidi="ar-SA"/>
+        </w:rPr>
+        <w:t xml:space="preserve"> up to you. </w:t>
+      </w:r>
+    </w:p>
+    <w:p>
+      <w:pPr>
+        <w:rPr>
+          <w:rFonts w:eastAsia="Times New Roman"/>
+          <w:lang w:bidi="ar-SA"/>
+        </w:rPr>
+      </w:pPr>
+      <w:r>
+        <w:rPr>
+          <w:rFonts w:eastAsia="Times New Roman"/>
+          <w:lang w:bidi="ar-SA"/>
+        </w:rPr>
         <w:t xml:space="preserve">Finally, the processing should terminate by closing the input stream, which cleans everything up: </w:t>
       </w:r>
     </w:p>
@@ -641,8 +1235,18 @@
       <w:pPr>
         <w:pStyle w:val="Code"/>
       </w:pPr>
-      <w:r>
-        <w:t>sis.close();</w:t>
+      <w:proofErr w:type="spellStart"/>
+      <w:proofErr w:type="gramStart"/>
+      <w:r>
+        <w:t>sis.close</w:t>
+      </w:r>
+      <w:proofErr w:type="spellEnd"/>
+      <w:r>
+        <w:t>(</w:t>
+      </w:r>
+      <w:proofErr w:type="gramEnd"/>
+      <w:r>
+        <w:t>);</w:t>
       </w:r>
     </w:p>
     <w:p>
@@ -653,7 +1257,21 @@
         <w:rPr>
           <w:rStyle w:val="mw-headline"/>
         </w:rPr>
-        <w:t xml:space="preserve">Writing a Shapefile </w:t>
+        <w:t xml:space="preserve">Writing a </w:t>
+      </w:r>
+      <w:proofErr w:type="spellStart"/>
+      <w:r>
+        <w:rPr>
+          <w:rStyle w:val="mw-headline"/>
+        </w:rPr>
+        <w:t>Shapefile</w:t>
+      </w:r>
+      <w:proofErr w:type="spellEnd"/>
+      <w:r>
+        <w:rPr>
+          <w:rStyle w:val="mw-headline"/>
+        </w:rPr>
+        <w:t xml:space="preserve"> </w:t>
       </w:r>
     </w:p>
     <w:p>
@@ -661,7 +1279,15 @@
         <w:pStyle w:val="NormalWeb"/>
       </w:pPr>
       <w:r>
-        <w:t xml:space="preserve">Writing any GIS output file is going to be more well determined then reading in one. Why? Because when you're reading one in you don't really need to be concerned with what's required and structure. When you're writing one out you do. Ideally we'd hide all the details from you but we really aren't as clever as we'd all like to be. </w:t>
+        <w:t xml:space="preserve">Writing any GIS output file is going to be </w:t>
+      </w:r>
+      <w:proofErr w:type="gramStart"/>
+      <w:r>
+        <w:t>more well</w:t>
+      </w:r>
+      <w:proofErr w:type="gramEnd"/>
+      <w:r>
+        <w:t xml:space="preserve"> determined then reading in one. Why? Because when you're reading one in you don't really need to be concerned with what's required and structure. When you're writing one out you do. Ideally we'd hide all the details from you but we really aren't as clever as we'd all like to be. </w:t>
       </w:r>
     </w:p>
     <w:p>
@@ -669,7 +1295,15 @@
         <w:pStyle w:val="NormalWeb"/>
       </w:pPr>
       <w:r>
-        <w:t xml:space="preserve">That said, you will generally be safe writing a GIS output file if you remember to first write the following elements: </w:t>
+        <w:t>That said</w:t>
+      </w:r>
+      <w:proofErr w:type="gramStart"/>
+      <w:r>
+        <w:t>,</w:t>
+      </w:r>
+      <w:proofErr w:type="gramEnd"/>
+      <w:r>
+        <w:t xml:space="preserve"> you will generally be safe writing a GIS output file if you remember to first write the following elements: </w:t>
       </w:r>
     </w:p>
     <w:p>
@@ -692,8 +1326,21 @@
         </w:numPr>
         <w:spacing w:before="100" w:beforeAutospacing="1" w:after="100" w:afterAutospacing="1" w:line="240" w:lineRule="auto"/>
       </w:pPr>
-      <w:r>
-        <w:t xml:space="preserve">DocumentStart(documenttype) </w:t>
+      <w:proofErr w:type="spellStart"/>
+      <w:r>
+        <w:t>DocumentStart</w:t>
+      </w:r>
+      <w:proofErr w:type="spellEnd"/>
+      <w:r>
+        <w:t>(</w:t>
+      </w:r>
+      <w:proofErr w:type="spellStart"/>
+      <w:r>
+        <w:t>documenttype</w:t>
+      </w:r>
+      <w:proofErr w:type="spellEnd"/>
+      <w:r>
+        <w:t xml:space="preserve">) </w:t>
       </w:r>
     </w:p>
     <w:p>
@@ -704,8 +1351,13 @@
         </w:numPr>
         <w:spacing w:before="100" w:beforeAutospacing="1" w:after="100" w:afterAutospacing="1" w:line="240" w:lineRule="auto"/>
       </w:pPr>
-      <w:r>
-        <w:t xml:space="preserve">ContainerStart("Folder") </w:t>
+      <w:proofErr w:type="spellStart"/>
+      <w:r>
+        <w:t>ContainerStart</w:t>
+      </w:r>
+      <w:proofErr w:type="spellEnd"/>
+      <w:r>
+        <w:t xml:space="preserve">("Folder") </w:t>
       </w:r>
     </w:p>
     <w:p>
@@ -732,8 +1384,13 @@
         </w:numPr>
         <w:spacing w:before="100" w:beforeAutospacing="1" w:after="100" w:afterAutospacing="1" w:line="240" w:lineRule="auto"/>
       </w:pPr>
-      <w:r>
-        <w:t xml:space="preserve">ContainerEnd </w:t>
+      <w:proofErr w:type="spellStart"/>
+      <w:r>
+        <w:t>ContainerEnd</w:t>
+      </w:r>
+      <w:proofErr w:type="spellEnd"/>
+      <w:r>
+        <w:t xml:space="preserve"> </w:t>
       </w:r>
     </w:p>
     <w:p>
@@ -753,15 +1410,70 @@
       </w:pPr>
       <w:r>
         <w:lastRenderedPageBreak/>
-        <w:t xml:space="preserve">To start writing a shapefile you use the output factory: </w:t>
+        <w:t xml:space="preserve">To start writing a </w:t>
+      </w:r>
+      <w:proofErr w:type="spellStart"/>
+      <w:r>
+        <w:t>shapefile</w:t>
+      </w:r>
+      <w:proofErr w:type="spellEnd"/>
+      <w:r>
+        <w:t xml:space="preserve"> you use the output factory: </w:t>
       </w:r>
     </w:p>
     <w:p>
       <w:pPr>
         <w:pStyle w:val="Code"/>
       </w:pPr>
-      <w:r>
-        <w:t>IGISOutputStream shpos = GISFactory.getOutputStream(DocumentType.Shapefile, zos, outDir);</w:t>
+      <w:proofErr w:type="spellStart"/>
+      <w:r>
+        <w:t>IGISOutputStream</w:t>
+      </w:r>
+      <w:proofErr w:type="spellEnd"/>
+      <w:r>
+        <w:t xml:space="preserve"> </w:t>
+      </w:r>
+      <w:proofErr w:type="spellStart"/>
+      <w:r>
+        <w:t>shpos</w:t>
+      </w:r>
+      <w:proofErr w:type="spellEnd"/>
+      <w:r>
+        <w:t xml:space="preserve"> = </w:t>
+      </w:r>
+      <w:proofErr w:type="spellStart"/>
+      <w:proofErr w:type="gramStart"/>
+      <w:r>
+        <w:t>GISFactory.getOutputStream</w:t>
+      </w:r>
+      <w:proofErr w:type="spellEnd"/>
+      <w:r>
+        <w:t>(</w:t>
+      </w:r>
+      <w:proofErr w:type="spellStart"/>
+      <w:proofErr w:type="gramEnd"/>
+      <w:r>
+        <w:t>DocumentType.Shapefile</w:t>
+      </w:r>
+      <w:proofErr w:type="spellEnd"/>
+      <w:r>
+        <w:t xml:space="preserve">, </w:t>
+      </w:r>
+      <w:proofErr w:type="spellStart"/>
+      <w:r>
+        <w:t>zos</w:t>
+      </w:r>
+      <w:proofErr w:type="spellEnd"/>
+      <w:r>
+        <w:t xml:space="preserve">, </w:t>
+      </w:r>
+      <w:proofErr w:type="spellStart"/>
+      <w:r>
+        <w:t>outDir</w:t>
+      </w:r>
+      <w:proofErr w:type="spellEnd"/>
+      <w:r>
+        <w:t>);</w:t>
       </w:r>
     </w:p>
     <w:p>
@@ -777,30 +1489,99 @@
           <w:rFonts w:eastAsia="Times New Roman"/>
           <w:lang w:bidi="ar-SA"/>
         </w:rPr>
-        <w:t xml:space="preserve">In addition to the zip output stream we have an output directory specified. This output directory is a scratch directory used to create the actual shapefiles before writing them out to the stream. Ideally we would be able to write the files directly as entries to the zip, but that doesn't work in practice, so we need to write them in the file system first in order to create the zip stream. </w:t>
-      </w:r>
-    </w:p>
-    <w:p>
-      <w:pPr>
+        <w:t xml:space="preserve">In addition to the zip output stream we have an output directory specified. This output directory is a scratch directory used to create the actual </w:t>
+      </w:r>
+      <w:proofErr w:type="spellStart"/>
+      <w:r>
         <w:rPr>
           <w:rFonts w:eastAsia="Times New Roman"/>
           <w:lang w:bidi="ar-SA"/>
         </w:rPr>
-      </w:pPr>
+        <w:t>shapefiles</w:t>
+      </w:r>
+      <w:proofErr w:type="spellEnd"/>
       <w:r>
         <w:rPr>
           <w:rFonts w:eastAsia="Times New Roman"/>
           <w:lang w:bidi="ar-SA"/>
         </w:rPr>
-        <w:t xml:space="preserve">Writing to the stream is simple enough, we create the various events and write them to the stream. Here's a test method that writes a simple point geometry: </w:t>
+        <w:t xml:space="preserve"> before writing them out to the stream. Ideally we would be able to write the files directly as entries to the zip, but that doesn't work in practice, so we need to write them in the file system first in order to create the zip stream. </w:t>
+      </w:r>
+    </w:p>
+    <w:p>
+      <w:pPr>
+        <w:rPr>
+          <w:rFonts w:eastAsia="Times New Roman"/>
+          <w:lang w:bidi="ar-SA"/>
+        </w:rPr>
+      </w:pPr>
+      <w:r>
+        <w:rPr>
+          <w:rFonts w:eastAsia="Times New Roman"/>
+          <w:lang w:bidi="ar-SA"/>
+        </w:rPr>
+        <w:t xml:space="preserve">Writing to the stream is simple </w:t>
+      </w:r>
+      <w:proofErr w:type="gramStart"/>
+      <w:r>
+        <w:rPr>
+          <w:rFonts w:eastAsia="Times New Roman"/>
+          <w:lang w:bidi="ar-SA"/>
+        </w:rPr>
+        <w:t>enough,</w:t>
+      </w:r>
+      <w:proofErr w:type="gramEnd"/>
+      <w:r>
+        <w:rPr>
+          <w:rFonts w:eastAsia="Times New Roman"/>
+          <w:lang w:bidi="ar-SA"/>
+        </w:rPr>
+        <w:t xml:space="preserve"> we create the various events and write them to the stream. Here's a test method that writes </w:t>
+      </w:r>
+      <w:proofErr w:type="gramStart"/>
+      <w:r>
+        <w:rPr>
+          <w:rFonts w:eastAsia="Times New Roman"/>
+          <w:lang w:bidi="ar-SA"/>
+        </w:rPr>
+        <w:t>a simple</w:t>
+      </w:r>
+      <w:proofErr w:type="gramEnd"/>
+      <w:r>
+        <w:rPr>
+          <w:rFonts w:eastAsia="Times New Roman"/>
+          <w:lang w:bidi="ar-SA"/>
+        </w:rPr>
+        <w:t xml:space="preserve"> point geometry: </w:t>
       </w:r>
     </w:p>
     <w:p>
       <w:pPr>
         <w:pStyle w:val="Code"/>
       </w:pPr>
-      <w:r>
-        <w:t>public void testWriteReferencePointOutput(File shapeOutputDir)</w:t>
+      <w:proofErr w:type="gramStart"/>
+      <w:r>
+        <w:t>public</w:t>
+      </w:r>
+      <w:proofErr w:type="gramEnd"/>
+      <w:r>
+        <w:t xml:space="preserve"> void </w:t>
+      </w:r>
+      <w:proofErr w:type="spellStart"/>
+      <w:r>
+        <w:t>testWriteReferencePointOutput</w:t>
+      </w:r>
+      <w:proofErr w:type="spellEnd"/>
+      <w:r>
+        <w:t xml:space="preserve">(File </w:t>
+      </w:r>
+      <w:proofErr w:type="spellStart"/>
+      <w:r>
+        <w:t>shapeOutputDir</w:t>
+      </w:r>
+      <w:proofErr w:type="spellEnd"/>
+      <w:r>
+        <w:t>)</w:t>
       </w:r>
     </w:p>
     <w:p>
@@ -811,11 +1592,16 @@
         <w:t xml:space="preserve">  </w:t>
       </w:r>
       <w:r>
-        <w:t xml:space="preserve"> throws</w:t>
-      </w:r>
-      <w:r>
         <w:t xml:space="preserve"> </w:t>
       </w:r>
+      <w:proofErr w:type="gramStart"/>
+      <w:r>
+        <w:t>throws</w:t>
+      </w:r>
+      <w:proofErr w:type="gramEnd"/>
+      <w:r>
+        <w:t xml:space="preserve"> </w:t>
+      </w:r>
       <w:r>
         <w:t>Exception</w:t>
       </w:r>
@@ -829,7 +1615,35 @@
       </w:pPr>
       <w:r>
         <w:tab/>
-        <w:t>FileOutputStream zip = new FileOutputStream(new File(shapeOutputDir,</w:t>
+      </w:r>
+      <w:proofErr w:type="spellStart"/>
+      <w:r>
+        <w:t>FileOutputStream</w:t>
+      </w:r>
+      <w:proofErr w:type="spellEnd"/>
+      <w:r>
+        <w:t xml:space="preserve"> zip = new </w:t>
+      </w:r>
+      <w:proofErr w:type="spellStart"/>
+      <w:proofErr w:type="gramStart"/>
+      <w:r>
+        <w:t>FileOutputStream</w:t>
+      </w:r>
+      <w:proofErr w:type="spellEnd"/>
+      <w:r>
+        <w:t>(</w:t>
+      </w:r>
+      <w:proofErr w:type="gramEnd"/>
+      <w:r>
+        <w:t>new File(</w:t>
+      </w:r>
+      <w:proofErr w:type="spellStart"/>
+      <w:r>
+        <w:t>shapeOutputDir</w:t>
+      </w:r>
+      <w:proofErr w:type="spellEnd"/>
+      <w:r>
+        <w:t>,</w:t>
       </w:r>
     </w:p>
     <w:p>
@@ -849,7 +1663,35 @@
       </w:pPr>
       <w:r>
         <w:tab/>
-        <w:t>ZipOutputStream zos = new ZipOutputStream(zip);</w:t>
+      </w:r>
+      <w:proofErr w:type="spellStart"/>
+      <w:r>
+        <w:t>ZipOutputStream</w:t>
+      </w:r>
+      <w:proofErr w:type="spellEnd"/>
+      <w:r>
+        <w:t xml:space="preserve"> </w:t>
+      </w:r>
+      <w:proofErr w:type="spellStart"/>
+      <w:r>
+        <w:t>zos</w:t>
+      </w:r>
+      <w:proofErr w:type="spellEnd"/>
+      <w:r>
+        <w:t xml:space="preserve"> = new </w:t>
+      </w:r>
+      <w:proofErr w:type="spellStart"/>
+      <w:proofErr w:type="gramStart"/>
+      <w:r>
+        <w:t>ZipOutputStream</w:t>
+      </w:r>
+      <w:proofErr w:type="spellEnd"/>
+      <w:r>
+        <w:t>(</w:t>
+      </w:r>
+      <w:proofErr w:type="gramEnd"/>
+      <w:r>
+        <w:t>zip);</w:t>
       </w:r>
     </w:p>
     <w:p>
@@ -858,7 +1700,47 @@
       </w:pPr>
       <w:r>
         <w:tab/>
-        <w:t>File outDir = new File("testOutput/shptest/buf");</w:t>
+        <w:t xml:space="preserve">File </w:t>
+      </w:r>
+      <w:proofErr w:type="spellStart"/>
+      <w:r>
+        <w:t>outDir</w:t>
+      </w:r>
+      <w:proofErr w:type="spellEnd"/>
+      <w:r>
+        <w:t xml:space="preserve"> = new </w:t>
+      </w:r>
+      <w:proofErr w:type="gramStart"/>
+      <w:r>
+        <w:t>File(</w:t>
+      </w:r>
+      <w:proofErr w:type="gramEnd"/>
+      <w:r>
+        <w:t>"</w:t>
+      </w:r>
+      <w:proofErr w:type="spellStart"/>
+      <w:r>
+        <w:t>testOutput</w:t>
+      </w:r>
+      <w:proofErr w:type="spellEnd"/>
+      <w:r>
+        <w:t>/</w:t>
+      </w:r>
+      <w:proofErr w:type="spellStart"/>
+      <w:r>
+        <w:t>shptest</w:t>
+      </w:r>
+      <w:proofErr w:type="spellEnd"/>
+      <w:r>
+        <w:t>/</w:t>
+      </w:r>
+      <w:proofErr w:type="spellStart"/>
+      <w:r>
+        <w:t>buf</w:t>
+      </w:r>
+      <w:proofErr w:type="spellEnd"/>
+      <w:r>
+        <w:t>");</w:t>
       </w:r>
     </w:p>
     <w:p>
@@ -867,7 +1749,19 @@
       </w:pPr>
       <w:r>
         <w:tab/>
-        <w:t>outDir.mkdirs();</w:t>
+      </w:r>
+      <w:proofErr w:type="spellStart"/>
+      <w:proofErr w:type="gramStart"/>
+      <w:r>
+        <w:t>outDir.mkdirs</w:t>
+      </w:r>
+      <w:proofErr w:type="spellEnd"/>
+      <w:r>
+        <w:t>(</w:t>
+      </w:r>
+      <w:proofErr w:type="gramEnd"/>
+      <w:r>
+        <w:t>);</w:t>
       </w:r>
     </w:p>
     <w:p>
@@ -876,7 +1770,22 @@
       </w:pPr>
       <w:r>
         <w:tab/>
-        <w:t xml:space="preserve">IGISOutputStream shpos = </w:t>
+      </w:r>
+      <w:proofErr w:type="spellStart"/>
+      <w:r>
+        <w:t>IGISOutputStream</w:t>
+      </w:r>
+      <w:proofErr w:type="spellEnd"/>
+      <w:r>
+        <w:t xml:space="preserve"> </w:t>
+      </w:r>
+      <w:proofErr w:type="spellStart"/>
+      <w:r>
+        <w:t>shpos</w:t>
+      </w:r>
+      <w:proofErr w:type="spellEnd"/>
+      <w:r>
+        <w:t xml:space="preserve"> = </w:t>
       </w:r>
     </w:p>
     <w:p>
@@ -889,8 +1798,39 @@
       <w:r>
         <w:tab/>
       </w:r>
-      <w:r>
-        <w:t>GISFactory.getOutputStream(DocumentType.Shapefile, zos, outDir);</w:t>
+      <w:proofErr w:type="spellStart"/>
+      <w:proofErr w:type="gramStart"/>
+      <w:r>
+        <w:t>GISFactory.getOutputStream</w:t>
+      </w:r>
+      <w:proofErr w:type="spellEnd"/>
+      <w:r>
+        <w:t>(</w:t>
+      </w:r>
+      <w:proofErr w:type="spellStart"/>
+      <w:proofErr w:type="gramEnd"/>
+      <w:r>
+        <w:t>DocumentType.Shapefile</w:t>
+      </w:r>
+      <w:proofErr w:type="spellEnd"/>
+      <w:r>
+        <w:t xml:space="preserve">, </w:t>
+      </w:r>
+      <w:proofErr w:type="spellStart"/>
+      <w:r>
+        <w:t>zos</w:t>
+      </w:r>
+      <w:proofErr w:type="spellEnd"/>
+      <w:r>
+        <w:t xml:space="preserve">, </w:t>
+      </w:r>
+      <w:proofErr w:type="spellStart"/>
+      <w:r>
+        <w:t>outDir</w:t>
+      </w:r>
+      <w:proofErr w:type="spellEnd"/>
+      <w:r>
+        <w:t>);</w:t>
       </w:r>
     </w:p>
     <w:p>
@@ -899,7 +1839,31 @@
       </w:pPr>
       <w:r>
         <w:tab/>
-        <w:t>Schema schema = new Schema(new URI("urn:test"));</w:t>
+        <w:t xml:space="preserve">Schema </w:t>
+      </w:r>
+      <w:proofErr w:type="spellStart"/>
+      <w:r>
+        <w:t>schema</w:t>
+      </w:r>
+      <w:proofErr w:type="spellEnd"/>
+      <w:r>
+        <w:t xml:space="preserve"> = new </w:t>
+      </w:r>
+      <w:proofErr w:type="gramStart"/>
+      <w:r>
+        <w:t>Schema(</w:t>
+      </w:r>
+      <w:proofErr w:type="gramEnd"/>
+      <w:r>
+        <w:t>new URI("</w:t>
+      </w:r>
+      <w:proofErr w:type="spellStart"/>
+      <w:r>
+        <w:t>urn:test</w:t>
+      </w:r>
+      <w:proofErr w:type="spellEnd"/>
+      <w:r>
+        <w:t>"));</w:t>
       </w:r>
     </w:p>
     <w:p>
@@ -908,7 +1872,35 @@
       </w:pPr>
       <w:r>
         <w:tab/>
-        <w:t>SimpleField id = new SimpleField("testid");</w:t>
+      </w:r>
+      <w:proofErr w:type="spellStart"/>
+      <w:r>
+        <w:t>SimpleField</w:t>
+      </w:r>
+      <w:proofErr w:type="spellEnd"/>
+      <w:r>
+        <w:t xml:space="preserve"> id = new </w:t>
+      </w:r>
+      <w:proofErr w:type="spellStart"/>
+      <w:proofErr w:type="gramStart"/>
+      <w:r>
+        <w:t>SimpleField</w:t>
+      </w:r>
+      <w:proofErr w:type="spellEnd"/>
+      <w:r>
+        <w:t>(</w:t>
+      </w:r>
+      <w:proofErr w:type="gramEnd"/>
+      <w:r>
+        <w:t>"</w:t>
+      </w:r>
+      <w:proofErr w:type="spellStart"/>
+      <w:r>
+        <w:t>testid</w:t>
+      </w:r>
+      <w:proofErr w:type="spellEnd"/>
+      <w:r>
+        <w:t>");</w:t>
       </w:r>
     </w:p>
     <w:p>
@@ -917,7 +1909,19 @@
       </w:pPr>
       <w:r>
         <w:tab/>
-        <w:t>id.setLength(10);</w:t>
+      </w:r>
+      <w:proofErr w:type="spellStart"/>
+      <w:proofErr w:type="gramStart"/>
+      <w:r>
+        <w:t>id.setLength</w:t>
+      </w:r>
+      <w:proofErr w:type="spellEnd"/>
+      <w:r>
+        <w:t>(</w:t>
+      </w:r>
+      <w:proofErr w:type="gramEnd"/>
+      <w:r>
+        <w:t>10);</w:t>
       </w:r>
     </w:p>
     <w:p>
@@ -926,7 +1930,19 @@
       </w:pPr>
       <w:r>
         <w:tab/>
-        <w:t>schema.put(id);</w:t>
+      </w:r>
+      <w:proofErr w:type="spellStart"/>
+      <w:proofErr w:type="gramStart"/>
+      <w:r>
+        <w:t>schema.put</w:t>
+      </w:r>
+      <w:proofErr w:type="spellEnd"/>
+      <w:r>
+        <w:t>(</w:t>
+      </w:r>
+      <w:proofErr w:type="gramEnd"/>
+      <w:r>
+        <w:t>id);</w:t>
       </w:r>
     </w:p>
     <w:p>
@@ -935,7 +1951,40 @@
       </w:pPr>
       <w:r>
         <w:tab/>
-        <w:t>DocumentStart ds = new DocumentStart(DocumentType.Shapefile);</w:t>
+      </w:r>
+      <w:proofErr w:type="spellStart"/>
+      <w:r>
+        <w:t>DocumentStart</w:t>
+      </w:r>
+      <w:proofErr w:type="spellEnd"/>
+      <w:r>
+        <w:t xml:space="preserve"> </w:t>
+      </w:r>
+      <w:proofErr w:type="spellStart"/>
+      <w:r>
+        <w:t>ds</w:t>
+      </w:r>
+      <w:proofErr w:type="spellEnd"/>
+      <w:r>
+        <w:t xml:space="preserve"> = new </w:t>
+      </w:r>
+      <w:proofErr w:type="spellStart"/>
+      <w:proofErr w:type="gramStart"/>
+      <w:r>
+        <w:t>DocumentStart</w:t>
+      </w:r>
+      <w:proofErr w:type="spellEnd"/>
+      <w:r>
+        <w:t>(</w:t>
+      </w:r>
+      <w:proofErr w:type="spellStart"/>
+      <w:proofErr w:type="gramEnd"/>
+      <w:r>
+        <w:t>DocumentType.Shapefile</w:t>
+      </w:r>
+      <w:proofErr w:type="spellEnd"/>
+      <w:r>
+        <w:t>);</w:t>
       </w:r>
     </w:p>
     <w:p>
@@ -944,7 +1993,24 @@
       </w:pPr>
       <w:r>
         <w:tab/>
-        <w:t>shpos.write(ds);</w:t>
+      </w:r>
+      <w:proofErr w:type="spellStart"/>
+      <w:proofErr w:type="gramStart"/>
+      <w:r>
+        <w:t>shpos.write</w:t>
+      </w:r>
+      <w:proofErr w:type="spellEnd"/>
+      <w:r>
+        <w:t>(</w:t>
+      </w:r>
+      <w:proofErr w:type="spellStart"/>
+      <w:proofErr w:type="gramEnd"/>
+      <w:r>
+        <w:t>ds</w:t>
+      </w:r>
+      <w:proofErr w:type="spellEnd"/>
+      <w:r>
+        <w:t>);</w:t>
       </w:r>
     </w:p>
     <w:p>
@@ -953,7 +2019,35 @@
       </w:pPr>
       <w:r>
         <w:tab/>
-        <w:t>ContainerStart cs = new ContainerStart("Folder");</w:t>
+      </w:r>
+      <w:proofErr w:type="spellStart"/>
+      <w:r>
+        <w:t>ContainerStart</w:t>
+      </w:r>
+      <w:proofErr w:type="spellEnd"/>
+      <w:r>
+        <w:t xml:space="preserve"> </w:t>
+      </w:r>
+      <w:proofErr w:type="spellStart"/>
+      <w:r>
+        <w:t>cs</w:t>
+      </w:r>
+      <w:proofErr w:type="spellEnd"/>
+      <w:r>
+        <w:t xml:space="preserve"> = new </w:t>
+      </w:r>
+      <w:proofErr w:type="spellStart"/>
+      <w:proofErr w:type="gramStart"/>
+      <w:r>
+        <w:t>ContainerStart</w:t>
+      </w:r>
+      <w:proofErr w:type="spellEnd"/>
+      <w:r>
+        <w:t>(</w:t>
+      </w:r>
+      <w:proofErr w:type="gramEnd"/>
+      <w:r>
+        <w:t>"Folder");</w:t>
       </w:r>
     </w:p>
     <w:p>
@@ -962,7 +2056,27 @@
       </w:pPr>
       <w:r>
         <w:tab/>
-        <w:t>cs.setName("aaa");</w:t>
+      </w:r>
+      <w:proofErr w:type="spellStart"/>
+      <w:proofErr w:type="gramStart"/>
+      <w:r>
+        <w:t>cs.setName</w:t>
+      </w:r>
+      <w:proofErr w:type="spellEnd"/>
+      <w:r>
+        <w:t>(</w:t>
+      </w:r>
+      <w:proofErr w:type="gramEnd"/>
+      <w:r>
+        <w:t>"</w:t>
+      </w:r>
+      <w:proofErr w:type="spellStart"/>
+      <w:r>
+        <w:t>aaa</w:t>
+      </w:r>
+      <w:proofErr w:type="spellEnd"/>
+      <w:r>
+        <w:t>");</w:t>
       </w:r>
     </w:p>
     <w:p>
@@ -971,7 +2085,24 @@
       </w:pPr>
       <w:r>
         <w:tab/>
-        <w:t>shpos.write(cs);</w:t>
+      </w:r>
+      <w:proofErr w:type="spellStart"/>
+      <w:proofErr w:type="gramStart"/>
+      <w:r>
+        <w:t>shpos.write</w:t>
+      </w:r>
+      <w:proofErr w:type="spellEnd"/>
+      <w:r>
+        <w:t>(</w:t>
+      </w:r>
+      <w:proofErr w:type="spellStart"/>
+      <w:proofErr w:type="gramEnd"/>
+      <w:r>
+        <w:t>cs</w:t>
+      </w:r>
+      <w:proofErr w:type="spellEnd"/>
+      <w:r>
+        <w:t>);</w:t>
       </w:r>
     </w:p>
     <w:p>
@@ -980,7 +2111,19 @@
       </w:pPr>
       <w:r>
         <w:tab/>
-        <w:t>shpos.write(schema);</w:t>
+      </w:r>
+      <w:proofErr w:type="spellStart"/>
+      <w:proofErr w:type="gramStart"/>
+      <w:r>
+        <w:t>shpos.write</w:t>
+      </w:r>
+      <w:proofErr w:type="spellEnd"/>
+      <w:r>
+        <w:t>(</w:t>
+      </w:r>
+      <w:proofErr w:type="gramEnd"/>
+      <w:r>
+        <w:t>schema);</w:t>
       </w:r>
     </w:p>
     <w:p>
@@ -989,7 +2132,43 @@
       </w:pPr>
       <w:r>
         <w:tab/>
-        <w:t>for(int i = 0; i &lt; 5; i++) {</w:t>
+      </w:r>
+      <w:proofErr w:type="gramStart"/>
+      <w:r>
+        <w:t>for(</w:t>
+      </w:r>
+      <w:proofErr w:type="spellStart"/>
+      <w:proofErr w:type="gramEnd"/>
+      <w:r>
+        <w:t>int</w:t>
+      </w:r>
+      <w:proofErr w:type="spellEnd"/>
+      <w:r>
+        <w:t xml:space="preserve"> </w:t>
+      </w:r>
+      <w:proofErr w:type="spellStart"/>
+      <w:r>
+        <w:t>i</w:t>
+      </w:r>
+      <w:proofErr w:type="spellEnd"/>
+      <w:r>
+        <w:t xml:space="preserve"> = 0; </w:t>
+      </w:r>
+      <w:proofErr w:type="spellStart"/>
+      <w:r>
+        <w:t>i</w:t>
+      </w:r>
+      <w:proofErr w:type="spellEnd"/>
+      <w:r>
+        <w:t xml:space="preserve"> &lt; 5; </w:t>
+      </w:r>
+      <w:proofErr w:type="spellStart"/>
+      <w:r>
+        <w:t>i</w:t>
+      </w:r>
+      <w:proofErr w:type="spellEnd"/>
+      <w:r>
+        <w:t>++) {</w:t>
       </w:r>
     </w:p>
     <w:p>
@@ -1001,7 +2180,15 @@
       </w:r>
       <w:r>
         <w:tab/>
-        <w:t>Feature f = new Feature();</w:t>
+        <w:t xml:space="preserve">Feature f = new </w:t>
+      </w:r>
+      <w:proofErr w:type="gramStart"/>
+      <w:r>
+        <w:t>Feature(</w:t>
+      </w:r>
+      <w:proofErr w:type="gramEnd"/>
+      <w:r>
+        <w:t>);</w:t>
       </w:r>
     </w:p>
     <w:p>
@@ -1013,7 +2200,27 @@
       </w:r>
       <w:r>
         <w:tab/>
-        <w:t>f.putData(id, "id " + i);</w:t>
+      </w:r>
+      <w:proofErr w:type="spellStart"/>
+      <w:proofErr w:type="gramStart"/>
+      <w:r>
+        <w:t>f.putData</w:t>
+      </w:r>
+      <w:proofErr w:type="spellEnd"/>
+      <w:r>
+        <w:t>(</w:t>
+      </w:r>
+      <w:proofErr w:type="gramEnd"/>
+      <w:r>
+        <w:t xml:space="preserve">id, "id " + </w:t>
+      </w:r>
+      <w:proofErr w:type="spellStart"/>
+      <w:r>
+        <w:t>i</w:t>
+      </w:r>
+      <w:proofErr w:type="spellEnd"/>
+      <w:r>
+        <w:t>);</w:t>
       </w:r>
     </w:p>
     <w:p>
@@ -1025,7 +2232,24 @@
       </w:r>
       <w:r>
         <w:tab/>
-        <w:t>f.setSchema(schema.getId());</w:t>
+      </w:r>
+      <w:proofErr w:type="spellStart"/>
+      <w:proofErr w:type="gramStart"/>
+      <w:r>
+        <w:t>f.setSchema</w:t>
+      </w:r>
+      <w:proofErr w:type="spellEnd"/>
+      <w:r>
+        <w:t>(</w:t>
+      </w:r>
+      <w:proofErr w:type="spellStart"/>
+      <w:proofErr w:type="gramEnd"/>
+      <w:r>
+        <w:t>schema.getId</w:t>
+      </w:r>
+      <w:proofErr w:type="spellEnd"/>
+      <w:r>
+        <w:t>());</w:t>
       </w:r>
     </w:p>
     <w:p>
@@ -1037,7 +2261,22 @@
       </w:r>
       <w:r>
         <w:tab/>
-        <w:t>double lat = 40.0 + (5.0 * RandomUtils.nextDouble());</w:t>
+      </w:r>
+      <w:proofErr w:type="gramStart"/>
+      <w:r>
+        <w:t>double</w:t>
+      </w:r>
+      <w:proofErr w:type="gramEnd"/>
+      <w:r>
+        <w:t xml:space="preserve"> lat = 40.0 + (5.0 * </w:t>
+      </w:r>
+      <w:proofErr w:type="spellStart"/>
+      <w:r>
+        <w:t>RandomUtils.nextDouble</w:t>
+      </w:r>
+      <w:proofErr w:type="spellEnd"/>
+      <w:r>
+        <w:t>());</w:t>
       </w:r>
     </w:p>
     <w:p>
@@ -1049,7 +2288,30 @@
       </w:r>
       <w:r>
         <w:tab/>
-        <w:t>double lon = 40.0 + (5.0 * RandomUtils.nextDouble());</w:t>
+      </w:r>
+      <w:proofErr w:type="gramStart"/>
+      <w:r>
+        <w:t>double</w:t>
+      </w:r>
+      <w:proofErr w:type="gramEnd"/>
+      <w:r>
+        <w:t xml:space="preserve"> </w:t>
+      </w:r>
+      <w:proofErr w:type="spellStart"/>
+      <w:r>
+        <w:t>lon</w:t>
+      </w:r>
+      <w:proofErr w:type="spellEnd"/>
+      <w:r>
+        <w:t xml:space="preserve"> = 40.0 + (5.0 * </w:t>
+      </w:r>
+      <w:proofErr w:type="spellStart"/>
+      <w:r>
+        <w:t>RandomUtils.nextDouble</w:t>
+      </w:r>
+      <w:proofErr w:type="spellEnd"/>
+      <w:r>
+        <w:t>());</w:t>
       </w:r>
     </w:p>
     <w:p>
@@ -1061,7 +2323,31 @@
       </w:r>
       <w:r>
         <w:tab/>
-        <w:t>Point point = new Point(lat, lon);</w:t>
+        <w:t xml:space="preserve">Point </w:t>
+      </w:r>
+      <w:proofErr w:type="spellStart"/>
+      <w:r>
+        <w:t>point</w:t>
+      </w:r>
+      <w:proofErr w:type="spellEnd"/>
+      <w:r>
+        <w:t xml:space="preserve"> = new </w:t>
+      </w:r>
+      <w:proofErr w:type="gramStart"/>
+      <w:r>
+        <w:t>Point(</w:t>
+      </w:r>
+      <w:proofErr w:type="gramEnd"/>
+      <w:r>
+        <w:t xml:space="preserve">lat, </w:t>
+      </w:r>
+      <w:proofErr w:type="spellStart"/>
+      <w:r>
+        <w:t>lon</w:t>
+      </w:r>
+      <w:proofErr w:type="spellEnd"/>
+      <w:r>
+        <w:t>);</w:t>
       </w:r>
     </w:p>
     <w:p>
@@ -1073,7 +2359,19 @@
       </w:r>
       <w:r>
         <w:tab/>
-        <w:t>f.setGeometry(point);</w:t>
+      </w:r>
+      <w:proofErr w:type="spellStart"/>
+      <w:proofErr w:type="gramStart"/>
+      <w:r>
+        <w:t>f.setGeometry</w:t>
+      </w:r>
+      <w:proofErr w:type="spellEnd"/>
+      <w:r>
+        <w:t>(</w:t>
+      </w:r>
+      <w:proofErr w:type="gramEnd"/>
+      <w:r>
+        <w:t>point);</w:t>
       </w:r>
     </w:p>
     <w:p>
@@ -1085,7 +2383,19 @@
       </w:r>
       <w:r>
         <w:tab/>
-        <w:t>shpos.write(f);</w:t>
+      </w:r>
+      <w:proofErr w:type="spellStart"/>
+      <w:proofErr w:type="gramStart"/>
+      <w:r>
+        <w:t>shpos.write</w:t>
+      </w:r>
+      <w:proofErr w:type="spellEnd"/>
+      <w:r>
+        <w:t>(</w:t>
+      </w:r>
+      <w:proofErr w:type="gramEnd"/>
+      <w:r>
+        <w:t>f);</w:t>
       </w:r>
     </w:p>
     <w:p>
@@ -1103,7 +2413,19 @@
       </w:pPr>
       <w:r>
         <w:tab/>
-        <w:t>shpos.close();</w:t>
+      </w:r>
+      <w:proofErr w:type="spellStart"/>
+      <w:proofErr w:type="gramStart"/>
+      <w:r>
+        <w:t>shpos.close</w:t>
+      </w:r>
+      <w:proofErr w:type="spellEnd"/>
+      <w:r>
+        <w:t>(</w:t>
+      </w:r>
+      <w:proofErr w:type="gramEnd"/>
+      <w:r>
+        <w:t>);</w:t>
       </w:r>
     </w:p>
     <w:p>
@@ -1112,7 +2434,19 @@
       </w:pPr>
       <w:r>
         <w:tab/>
-        <w:t>zos.flush();</w:t>
+      </w:r>
+      <w:proofErr w:type="spellStart"/>
+      <w:proofErr w:type="gramStart"/>
+      <w:r>
+        <w:t>zos.flush</w:t>
+      </w:r>
+      <w:proofErr w:type="spellEnd"/>
+      <w:r>
+        <w:t>(</w:t>
+      </w:r>
+      <w:proofErr w:type="gramEnd"/>
+      <w:r>
+        <w:t>);</w:t>
       </w:r>
     </w:p>
     <w:p>
@@ -1121,7 +2455,19 @@
       </w:pPr>
       <w:r>
         <w:tab/>
-        <w:t>zos.close();</w:t>
+      </w:r>
+      <w:proofErr w:type="spellStart"/>
+      <w:proofErr w:type="gramStart"/>
+      <w:r>
+        <w:t>zos.close</w:t>
+      </w:r>
+      <w:proofErr w:type="spellEnd"/>
+      <w:r>
+        <w:t>(</w:t>
+      </w:r>
+      <w:proofErr w:type="gramEnd"/>
+      <w:r>
+        <w:t>);</w:t>
       </w:r>
       <w:r>
         <w:tab/>
@@ -1176,14 +2522,120 @@
       <w:r>
         <w:t xml:space="preserve">Google Earth data also known as KML data can likewise be created with </w:t>
       </w:r>
+      <w:proofErr w:type="spellStart"/>
       <w:r>
         <w:rPr>
           <w:i/>
         </w:rPr>
         <w:t>GISFactory</w:t>
       </w:r>
-      <w:r>
-        <w:t xml:space="preserve"> for most basic KML needs. </w:t>
+      <w:proofErr w:type="spellEnd"/>
+      <w:r>
+        <w:t xml:space="preserve"> for most basic KML needs.</w:t>
+      </w:r>
+      <w:r>
+        <w:t xml:space="preserve">  Elements such as </w:t>
+      </w:r>
+      <w:proofErr w:type="spellStart"/>
+      <w:r>
+        <w:rPr>
+          <w:i/>
+        </w:rPr>
+        <w:t>Placemark</w:t>
+      </w:r>
+      <w:proofErr w:type="spellEnd"/>
+      <w:r>
+        <w:t xml:space="preserve">, </w:t>
+      </w:r>
+      <w:proofErr w:type="spellStart"/>
+      <w:r>
+        <w:rPr>
+          <w:i/>
+        </w:rPr>
+        <w:t>GroundOverlay</w:t>
+      </w:r>
+      <w:proofErr w:type="spellEnd"/>
+      <w:r>
+        <w:t xml:space="preserve">, </w:t>
+      </w:r>
+      <w:proofErr w:type="spellStart"/>
+      <w:r>
+        <w:rPr>
+          <w:i/>
+        </w:rPr>
+        <w:t>NetworkLink</w:t>
+      </w:r>
+      <w:proofErr w:type="spellEnd"/>
+      <w:r>
+        <w:t xml:space="preserve">, </w:t>
+      </w:r>
+      <w:r>
+        <w:rPr>
+          <w:i/>
+        </w:rPr>
+        <w:t>Point</w:t>
+      </w:r>
+      <w:r>
+        <w:t xml:space="preserve">, </w:t>
+      </w:r>
+      <w:proofErr w:type="spellStart"/>
+      <w:r>
+        <w:rPr>
+          <w:i/>
+        </w:rPr>
+        <w:t>LineString</w:t>
+      </w:r>
+      <w:proofErr w:type="spellEnd"/>
+      <w:r>
+        <w:t xml:space="preserve">, </w:t>
+      </w:r>
+      <w:r>
+        <w:rPr>
+          <w:i/>
+        </w:rPr>
+        <w:t>Polygon</w:t>
+      </w:r>
+      <w:r>
+        <w:t xml:space="preserve">, </w:t>
+      </w:r>
+      <w:proofErr w:type="spellStart"/>
+      <w:r>
+        <w:rPr>
+          <w:i/>
+        </w:rPr>
+        <w:t>IconStyle</w:t>
+      </w:r>
+      <w:proofErr w:type="spellEnd"/>
+      <w:r>
+        <w:t xml:space="preserve">, </w:t>
+      </w:r>
+      <w:proofErr w:type="spellStart"/>
+      <w:r>
+        <w:rPr>
+          <w:i/>
+        </w:rPr>
+        <w:t>ListStyle</w:t>
+      </w:r>
+      <w:proofErr w:type="spellEnd"/>
+      <w:r>
+        <w:t xml:space="preserve">, </w:t>
+      </w:r>
+      <w:r>
+        <w:rPr>
+          <w:i/>
+        </w:rPr>
+        <w:t>Schema</w:t>
+      </w:r>
+      <w:r>
+        <w:t xml:space="preserve">, etc. are supported in addition to Google's </w:t>
+      </w:r>
+      <w:proofErr w:type="spellStart"/>
+      <w:r>
+        <w:t>gx</w:t>
+      </w:r>
+      <w:proofErr w:type="spellEnd"/>
+      <w:r>
+        <w:t>: KML extensions.</w:t>
       </w:r>
     </w:p>
     <w:p>
@@ -1197,6 +2649,7 @@
           <w:lang w:bidi="ar-SA"/>
         </w:rPr>
       </w:pPr>
+      <w:proofErr w:type="spellStart"/>
       <w:r>
         <w:rPr>
           <w:rFonts w:ascii="Courier New" w:hAnsi="Courier New" w:cs="Courier New"/>
@@ -1204,17 +2657,9 @@
           <w:szCs w:val="20"/>
           <w:lang w:bidi="ar-SA"/>
         </w:rPr>
-        <w:t>IGISInputStream kis = GISFactory.getInputStream(DocumentType.KML, is)</w:t>
-      </w:r>
-    </w:p>
-    <w:p>
-      <w:pPr>
-        <w:pStyle w:val="NormalWeb"/>
-        <w:ind w:firstLine="720"/>
-      </w:pPr>
-      <w:r>
-        <w:t xml:space="preserve"> </w:t>
-      </w:r>
+        <w:t>IGISInputStream</w:t>
+      </w:r>
+      <w:proofErr w:type="spellEnd"/>
       <w:r>
         <w:rPr>
           <w:rFonts w:ascii="Courier New" w:hAnsi="Courier New" w:cs="Courier New"/>
@@ -1222,24 +2667,190 @@
           <w:szCs w:val="20"/>
           <w:lang w:bidi="ar-SA"/>
         </w:rPr>
-        <w:t>IGISOutputStream kos = GISFactory.getOutputStream(DocumentType.KML, os)</w:t>
+        <w:t xml:space="preserve"> </w:t>
+      </w:r>
+      <w:proofErr w:type="spellStart"/>
+      <w:r>
+        <w:rPr>
+          <w:rFonts w:ascii="Courier New" w:hAnsi="Courier New" w:cs="Courier New"/>
+          <w:sz w:val="16"/>
+          <w:szCs w:val="20"/>
+          <w:lang w:bidi="ar-SA"/>
+        </w:rPr>
+        <w:t>kis</w:t>
+      </w:r>
+      <w:proofErr w:type="spellEnd"/>
+      <w:r>
+        <w:rPr>
+          <w:rFonts w:ascii="Courier New" w:hAnsi="Courier New" w:cs="Courier New"/>
+          <w:sz w:val="16"/>
+          <w:szCs w:val="20"/>
+          <w:lang w:bidi="ar-SA"/>
+        </w:rPr>
+        <w:t xml:space="preserve"> = </w:t>
+      </w:r>
+      <w:proofErr w:type="spellStart"/>
+      <w:proofErr w:type="gramStart"/>
+      <w:r>
+        <w:rPr>
+          <w:rFonts w:ascii="Courier New" w:hAnsi="Courier New" w:cs="Courier New"/>
+          <w:sz w:val="16"/>
+          <w:szCs w:val="20"/>
+          <w:lang w:bidi="ar-SA"/>
+        </w:rPr>
+        <w:t>GISFactory.getInputStream</w:t>
+      </w:r>
+      <w:proofErr w:type="spellEnd"/>
+      <w:r>
+        <w:rPr>
+          <w:rFonts w:ascii="Courier New" w:hAnsi="Courier New" w:cs="Courier New"/>
+          <w:sz w:val="16"/>
+          <w:szCs w:val="20"/>
+          <w:lang w:bidi="ar-SA"/>
+        </w:rPr>
+        <w:t>(</w:t>
+      </w:r>
+      <w:proofErr w:type="gramEnd"/>
+      <w:r>
+        <w:rPr>
+          <w:rFonts w:ascii="Courier New" w:hAnsi="Courier New" w:cs="Courier New"/>
+          <w:sz w:val="16"/>
+          <w:szCs w:val="20"/>
+          <w:lang w:bidi="ar-SA"/>
+        </w:rPr>
+        <w:t>DocumentType.KML, is)</w:t>
       </w:r>
     </w:p>
     <w:p>
       <w:pPr>
         <w:pStyle w:val="NormalWeb"/>
+        <w:ind w:firstLine="720"/>
+      </w:pPr>
+      <w:r>
+        <w:t xml:space="preserve"> </w:t>
+      </w:r>
+      <w:proofErr w:type="spellStart"/>
+      <w:r>
+        <w:rPr>
+          <w:rFonts w:ascii="Courier New" w:hAnsi="Courier New" w:cs="Courier New"/>
+          <w:sz w:val="16"/>
+          <w:szCs w:val="20"/>
+          <w:lang w:bidi="ar-SA"/>
+        </w:rPr>
+        <w:t>IGISOutputStream</w:t>
+      </w:r>
+      <w:proofErr w:type="spellEnd"/>
+      <w:r>
+        <w:rPr>
+          <w:rFonts w:ascii="Courier New" w:hAnsi="Courier New" w:cs="Courier New"/>
+          <w:sz w:val="16"/>
+          <w:szCs w:val="20"/>
+          <w:lang w:bidi="ar-SA"/>
+        </w:rPr>
+        <w:t xml:space="preserve"> </w:t>
+      </w:r>
+      <w:proofErr w:type="spellStart"/>
+      <w:r>
+        <w:rPr>
+          <w:rFonts w:ascii="Courier New" w:hAnsi="Courier New" w:cs="Courier New"/>
+          <w:sz w:val="16"/>
+          <w:szCs w:val="20"/>
+          <w:lang w:bidi="ar-SA"/>
+        </w:rPr>
+        <w:t>kos</w:t>
+      </w:r>
+      <w:proofErr w:type="spellEnd"/>
+      <w:r>
+        <w:rPr>
+          <w:rFonts w:ascii="Courier New" w:hAnsi="Courier New" w:cs="Courier New"/>
+          <w:sz w:val="16"/>
+          <w:szCs w:val="20"/>
+          <w:lang w:bidi="ar-SA"/>
+        </w:rPr>
+        <w:t xml:space="preserve"> = </w:t>
+      </w:r>
+      <w:proofErr w:type="spellStart"/>
+      <w:proofErr w:type="gramStart"/>
+      <w:r>
+        <w:rPr>
+          <w:rFonts w:ascii="Courier New" w:hAnsi="Courier New" w:cs="Courier New"/>
+          <w:sz w:val="16"/>
+          <w:szCs w:val="20"/>
+          <w:lang w:bidi="ar-SA"/>
+        </w:rPr>
+        <w:t>GISFactory.getOutputStream</w:t>
+      </w:r>
+      <w:proofErr w:type="spellEnd"/>
+      <w:r>
+        <w:rPr>
+          <w:rFonts w:ascii="Courier New" w:hAnsi="Courier New" w:cs="Courier New"/>
+          <w:sz w:val="16"/>
+          <w:szCs w:val="20"/>
+          <w:lang w:bidi="ar-SA"/>
+        </w:rPr>
+        <w:t>(</w:t>
+      </w:r>
+      <w:proofErr w:type="gramEnd"/>
+      <w:r>
+        <w:rPr>
+          <w:rFonts w:ascii="Courier New" w:hAnsi="Courier New" w:cs="Courier New"/>
+          <w:sz w:val="16"/>
+          <w:szCs w:val="20"/>
+          <w:lang w:bidi="ar-SA"/>
+        </w:rPr>
+        <w:t xml:space="preserve">DocumentType.KML, </w:t>
+      </w:r>
+      <w:proofErr w:type="spellStart"/>
+      <w:r>
+        <w:rPr>
+          <w:rFonts w:ascii="Courier New" w:hAnsi="Courier New" w:cs="Courier New"/>
+          <w:sz w:val="16"/>
+          <w:szCs w:val="20"/>
+          <w:lang w:bidi="ar-SA"/>
+        </w:rPr>
+        <w:t>os</w:t>
+      </w:r>
+      <w:proofErr w:type="spellEnd"/>
+      <w:r>
+        <w:rPr>
+          <w:rFonts w:ascii="Courier New" w:hAnsi="Courier New" w:cs="Courier New"/>
+          <w:sz w:val="16"/>
+          <w:szCs w:val="20"/>
+          <w:lang w:bidi="ar-SA"/>
+        </w:rPr>
+        <w:t>)</w:t>
+      </w:r>
+    </w:p>
+    <w:p>
+      <w:pPr>
+        <w:pStyle w:val="NormalWeb"/>
       </w:pPr>
       <w:r>
         <w:t xml:space="preserve">Support for creating KMZ output streams need to create </w:t>
       </w:r>
+      <w:proofErr w:type="spellStart"/>
       <w:r>
         <w:rPr>
           <w:i/>
         </w:rPr>
         <w:t>KmzOutputStream</w:t>
       </w:r>
-      <w:r>
-        <w:t xml:space="preserve"> object explicitly and use addEntry() to add files as entries to the KMZ (ZIP) output stream. </w:t>
+      <w:proofErr w:type="spellEnd"/>
+      <w:r>
+        <w:t xml:space="preserve"> object explicitly and use </w:t>
+      </w:r>
+      <w:proofErr w:type="spellStart"/>
+      <w:proofErr w:type="gramStart"/>
+      <w:r>
+        <w:t>addEntry</w:t>
+      </w:r>
+      <w:proofErr w:type="spellEnd"/>
+      <w:r>
+        <w:t>(</w:t>
+      </w:r>
+      <w:proofErr w:type="gramEnd"/>
+      <w:r>
+        <w:t xml:space="preserve">) to add files as entries to the KMZ (ZIP) output stream. </w:t>
       </w:r>
     </w:p>
     <w:p>
@@ -1248,8 +2859,42 @@
         <w:spacing w:before="0" w:beforeAutospacing="0" w:after="0" w:afterAutospacing="0" w:line="240" w:lineRule="auto"/>
         <w:ind w:left="720"/>
       </w:pPr>
-      <w:r>
-        <w:t xml:space="preserve">KmzOutputStream kmzos = new KmzOutputStream(new FileOutputStream(file)); </w:t>
+      <w:proofErr w:type="spellStart"/>
+      <w:r>
+        <w:t>KmzOutputStream</w:t>
+      </w:r>
+      <w:proofErr w:type="spellEnd"/>
+      <w:r>
+        <w:t xml:space="preserve"> </w:t>
+      </w:r>
+      <w:proofErr w:type="spellStart"/>
+      <w:r>
+        <w:t>kmzos</w:t>
+      </w:r>
+      <w:proofErr w:type="spellEnd"/>
+      <w:r>
+        <w:t xml:space="preserve"> = new </w:t>
+      </w:r>
+      <w:proofErr w:type="spellStart"/>
+      <w:proofErr w:type="gramStart"/>
+      <w:r>
+        <w:t>KmzOutputStream</w:t>
+      </w:r>
+      <w:proofErr w:type="spellEnd"/>
+      <w:r>
+        <w:t>(</w:t>
+      </w:r>
+      <w:proofErr w:type="gramEnd"/>
+      <w:r>
+        <w:t xml:space="preserve">new </w:t>
+      </w:r>
+      <w:proofErr w:type="spellStart"/>
+      <w:r>
+        <w:t>FileOutputStream</w:t>
+      </w:r>
+      <w:proofErr w:type="spellEnd"/>
+      <w:r>
+        <w:t xml:space="preserve">(file)); </w:t>
       </w:r>
     </w:p>
     <w:p>
@@ -1268,8 +2913,26 @@
         <w:spacing w:before="0" w:beforeAutospacing="0" w:after="0" w:afterAutospacing="0" w:line="240" w:lineRule="auto"/>
         <w:ind w:left="720"/>
       </w:pPr>
-      <w:r>
-        <w:t xml:space="preserve">GroundOverlay g = new GroundOverlay(); </w:t>
+      <w:proofErr w:type="spellStart"/>
+      <w:r>
+        <w:t>GroundOverlay</w:t>
+      </w:r>
+      <w:proofErr w:type="spellEnd"/>
+      <w:r>
+        <w:t xml:space="preserve"> g = new </w:t>
+      </w:r>
+      <w:proofErr w:type="spellStart"/>
+      <w:proofErr w:type="gramStart"/>
+      <w:r>
+        <w:t>GroundOverlay</w:t>
+      </w:r>
+      <w:proofErr w:type="spellEnd"/>
+      <w:r>
+        <w:t>(</w:t>
+      </w:r>
+      <w:proofErr w:type="gramEnd"/>
+      <w:r>
+        <w:t xml:space="preserve">); </w:t>
       </w:r>
     </w:p>
     <w:p>
@@ -1278,8 +2941,26 @@
         <w:spacing w:before="0" w:beforeAutospacing="0" w:after="0" w:afterAutospacing="0" w:line="240" w:lineRule="auto"/>
         <w:ind w:left="720"/>
       </w:pPr>
-      <w:r>
-        <w:t xml:space="preserve">TaggedMap icon = new TaggedMap("Icon"); </w:t>
+      <w:proofErr w:type="spellStart"/>
+      <w:r>
+        <w:t>TaggedMap</w:t>
+      </w:r>
+      <w:proofErr w:type="spellEnd"/>
+      <w:r>
+        <w:t xml:space="preserve"> icon = new </w:t>
+      </w:r>
+      <w:proofErr w:type="spellStart"/>
+      <w:proofErr w:type="gramStart"/>
+      <w:r>
+        <w:t>TaggedMap</w:t>
+      </w:r>
+      <w:proofErr w:type="spellEnd"/>
+      <w:r>
+        <w:t>(</w:t>
+      </w:r>
+      <w:proofErr w:type="gramEnd"/>
+      <w:r>
+        <w:t xml:space="preserve">"Icon"); </w:t>
       </w:r>
     </w:p>
     <w:p>
@@ -1288,8 +2969,26 @@
         <w:spacing w:before="0" w:beforeAutospacing="0" w:after="0" w:afterAutospacing="0" w:line="240" w:lineRule="auto"/>
         <w:ind w:left="720"/>
       </w:pPr>
-      <w:r>
-        <w:t xml:space="preserve">icon.put("href", "images/etna.jpg"); </w:t>
+      <w:proofErr w:type="spellStart"/>
+      <w:proofErr w:type="gramStart"/>
+      <w:r>
+        <w:t>icon.put</w:t>
+      </w:r>
+      <w:proofErr w:type="spellEnd"/>
+      <w:r>
+        <w:t>(</w:t>
+      </w:r>
+      <w:proofErr w:type="gramEnd"/>
+      <w:r>
+        <w:t>"</w:t>
+      </w:r>
+      <w:proofErr w:type="spellStart"/>
+      <w:r>
+        <w:t>href</w:t>
+      </w:r>
+      <w:proofErr w:type="spellEnd"/>
+      <w:r>
+        <w:t xml:space="preserve">", "images/etna.jpg"); </w:t>
       </w:r>
     </w:p>
     <w:p>
@@ -1298,8 +2997,18 @@
         <w:spacing w:before="0" w:beforeAutospacing="0" w:after="0" w:afterAutospacing="0" w:line="240" w:lineRule="auto"/>
         <w:ind w:left="720"/>
       </w:pPr>
-      <w:r>
-        <w:t xml:space="preserve">g.setIcon(icon); </w:t>
+      <w:proofErr w:type="spellStart"/>
+      <w:proofErr w:type="gramStart"/>
+      <w:r>
+        <w:t>g.setIcon</w:t>
+      </w:r>
+      <w:proofErr w:type="spellEnd"/>
+      <w:r>
+        <w:t>(</w:t>
+      </w:r>
+      <w:proofErr w:type="gramEnd"/>
+      <w:r>
+        <w:t xml:space="preserve">icon); </w:t>
       </w:r>
     </w:p>
     <w:p>
@@ -1308,8 +3017,18 @@
         <w:spacing w:before="0" w:beforeAutospacing="0" w:after="0" w:afterAutospacing="0" w:line="240" w:lineRule="auto"/>
         <w:ind w:left="720"/>
       </w:pPr>
-      <w:r>
-        <w:t xml:space="preserve">kmzos.write(g); </w:t>
+      <w:proofErr w:type="spellStart"/>
+      <w:proofErr w:type="gramStart"/>
+      <w:r>
+        <w:t>kmzos.write</w:t>
+      </w:r>
+      <w:proofErr w:type="spellEnd"/>
+      <w:r>
+        <w:t>(</w:t>
+      </w:r>
+      <w:proofErr w:type="gramEnd"/>
+      <w:r>
+        <w:t xml:space="preserve">g); </w:t>
       </w:r>
     </w:p>
     <w:p>
@@ -1329,7 +3048,39 @@
         <w:ind w:left="720"/>
       </w:pPr>
       <w:r>
-        <w:t xml:space="preserve">File file = new File("data/kml/GroundOverlay/etna.jpg"); </w:t>
+        <w:t xml:space="preserve">File </w:t>
+      </w:r>
+      <w:proofErr w:type="spellStart"/>
+      <w:r>
+        <w:t>file</w:t>
+      </w:r>
+      <w:proofErr w:type="spellEnd"/>
+      <w:r>
+        <w:t xml:space="preserve"> = new </w:t>
+      </w:r>
+      <w:proofErr w:type="gramStart"/>
+      <w:r>
+        <w:t>File(</w:t>
+      </w:r>
+      <w:proofErr w:type="gramEnd"/>
+      <w:r>
+        <w:t>"data/</w:t>
+      </w:r>
+      <w:proofErr w:type="spellStart"/>
+      <w:r>
+        <w:t>kml</w:t>
+      </w:r>
+      <w:proofErr w:type="spellEnd"/>
+      <w:r>
+        <w:t>/</w:t>
+      </w:r>
+      <w:proofErr w:type="spellStart"/>
+      <w:r>
+        <w:t>GroundOverlay</w:t>
+      </w:r>
+      <w:proofErr w:type="spellEnd"/>
+      <w:r>
+        <w:t xml:space="preserve">/etna.jpg"); </w:t>
       </w:r>
     </w:p>
     <w:p>
@@ -1338,8 +3089,26 @@
         <w:spacing w:before="0" w:beforeAutospacing="0" w:after="0" w:afterAutospacing="0" w:line="240" w:lineRule="auto"/>
         <w:ind w:left="720"/>
       </w:pPr>
-      <w:r>
-        <w:t xml:space="preserve">kmzos.addEntry(new FileInputStream(file), "images/etna.jpg"); </w:t>
+      <w:proofErr w:type="spellStart"/>
+      <w:proofErr w:type="gramStart"/>
+      <w:r>
+        <w:t>kmzos.addEntry</w:t>
+      </w:r>
+      <w:proofErr w:type="spellEnd"/>
+      <w:r>
+        <w:t>(</w:t>
+      </w:r>
+      <w:proofErr w:type="gramEnd"/>
+      <w:r>
+        <w:t xml:space="preserve">new </w:t>
+      </w:r>
+      <w:proofErr w:type="spellStart"/>
+      <w:r>
+        <w:t>FileInputStream</w:t>
+      </w:r>
+      <w:proofErr w:type="spellEnd"/>
+      <w:r>
+        <w:t xml:space="preserve">(file), "images/etna.jpg"); </w:t>
       </w:r>
     </w:p>
     <w:p>
@@ -1348,7 +3117,87 @@
         <w:spacing w:after="0" w:line="240" w:lineRule="auto"/>
       </w:pPr>
       <w:r>
-        <w:t xml:space="preserve">If more than basic KML or KMZ handling is needed then use the KmlReader and KmlWriter classes, which are wrappers for KmlInputStream and KmlOutputStream, respectively, and do a lot of special handling. KmlReader class transparently handles KML and compressed KMZ files by file or URL along with fetching all NetworkLinks. Likewise, a KmlWriter class handles creation of KML or KMZ files and optionally allow adding other files as entries in the KMZ (ZIP) file. Most importantly KmlReader rewrites all the relative URLs such that they can be traced back to the correct URL and the appropriate resource fetched which would normally be tricky for nested KML/KMZ files and resources referenced within a KMZ file. All versions of KML specifications are imported so don't need to convert older 2.0 and 2.1 KML documents into the latest OGC KML 2.2 spec. The API takes care of most dirty details and conversions. </w:t>
+        <w:t xml:space="preserve">If more than basic KML or KMZ handling is needed then use the </w:t>
+      </w:r>
+      <w:proofErr w:type="spellStart"/>
+      <w:r>
+        <w:t>KmlReader</w:t>
+      </w:r>
+      <w:proofErr w:type="spellEnd"/>
+      <w:r>
+        <w:t xml:space="preserve"> and </w:t>
+      </w:r>
+      <w:proofErr w:type="spellStart"/>
+      <w:r>
+        <w:t>KmlWriter</w:t>
+      </w:r>
+      <w:proofErr w:type="spellEnd"/>
+      <w:r>
+        <w:t xml:space="preserve"> classes, which are wrappers for </w:t>
+      </w:r>
+      <w:proofErr w:type="spellStart"/>
+      <w:r>
+        <w:t>KmlInputStream</w:t>
+      </w:r>
+      <w:proofErr w:type="spellEnd"/>
+      <w:r>
+        <w:t xml:space="preserve"> and </w:t>
+      </w:r>
+      <w:proofErr w:type="spellStart"/>
+      <w:r>
+        <w:t>KmlOutputStream</w:t>
+      </w:r>
+      <w:proofErr w:type="spellEnd"/>
+      <w:r>
+        <w:t xml:space="preserve">, respectively, and do a lot of special handling. </w:t>
+      </w:r>
+      <w:proofErr w:type="spellStart"/>
+      <w:r>
+        <w:t>KmlReader</w:t>
+      </w:r>
+      <w:proofErr w:type="spellEnd"/>
+      <w:r>
+        <w:t xml:space="preserve"> class transparently handles KML and compressed KMZ files by file or URL along with fetching all </w:t>
+      </w:r>
+      <w:proofErr w:type="spellStart"/>
+      <w:r>
+        <w:t>NetworkLinks</w:t>
+      </w:r>
+      <w:proofErr w:type="spellEnd"/>
+      <w:r>
+        <w:t xml:space="preserve">. Likewise, </w:t>
+      </w:r>
+      <w:proofErr w:type="gramStart"/>
+      <w:r>
+        <w:t xml:space="preserve">a </w:t>
+      </w:r>
+      <w:proofErr w:type="spellStart"/>
+      <w:r>
+        <w:t>KmlWriter</w:t>
+      </w:r>
+      <w:proofErr w:type="spellEnd"/>
+      <w:r>
+        <w:t xml:space="preserve"> class handles creation of KML or KMZ files and optionally allow</w:t>
+      </w:r>
+      <w:proofErr w:type="gramEnd"/>
+      <w:r>
+        <w:t xml:space="preserve"> adding other files as entries in the KMZ (ZIP) file. Most importantly </w:t>
+      </w:r>
+      <w:proofErr w:type="spellStart"/>
+      <w:r>
+        <w:t>KmlReader</w:t>
+      </w:r>
+      <w:proofErr w:type="spellEnd"/>
+      <w:r>
+        <w:t xml:space="preserve"> rewrites all the relative URLs such that they can be traced back to the correct URL and the appropriate resource fetched which </w:t>
+      </w:r>
+      <w:proofErr w:type="gramStart"/>
+      <w:r>
+        <w:t>would</w:t>
+      </w:r>
+      <w:proofErr w:type="gramEnd"/>
+      <w:r>
+        <w:t xml:space="preserve"> normally be tricky for nested KML/KMZ files and resources referenced within a KMZ file. All versions of KML specifications are imported so don't need to convert older 2.0 and 2.1 KML documents into the latest OGC KML 2.2 spec. The API takes care of most dirty details and conversions. </w:t>
       </w:r>
     </w:p>
     <w:p>
@@ -1367,14 +3216,24 @@
         <w:ind w:left="720"/>
       </w:pPr>
       <w:r>
-        <w:t xml:space="preserve">For example a 'parent' element or attribute appearing in the Schema element is a legacy non-XML Schema compliant mechanism in KML 2.0 to alias KML features with user-defined element names also with user-defined child elements. This is correctly handled in import in that aliased elements are converted to Placemarks to be valid KML but the metadata is not auto-converted to </w:t>
-      </w:r>
+        <w:t xml:space="preserve">For example a 'parent' element or attribute appearing in the Schema element is a legacy non-XML Schema compliant mechanism in KML 2.0 to alias KML features with user-defined element names also with user-defined child elements. This is correctly handled in import in that aliased elements are converted to </w:t>
+      </w:r>
+      <w:proofErr w:type="spellStart"/>
+      <w:r>
+        <w:t>Placemarks</w:t>
+      </w:r>
+      <w:proofErr w:type="spellEnd"/>
+      <w:r>
+        <w:t xml:space="preserve"> to be valid KML but the metadata is not auto-converted to </w:t>
+      </w:r>
+      <w:proofErr w:type="spellStart"/>
       <w:r>
         <w:rPr>
           <w:i/>
         </w:rPr>
         <w:t>ExtendedData</w:t>
       </w:r>
+      <w:proofErr w:type="spellEnd"/>
       <w:r>
         <w:t xml:space="preserve"> fields. </w:t>
       </w:r>
@@ -1400,22 +3259,39 @@
         <w:t>cases (e.g.</w:t>
       </w:r>
       <w:r>
-        <w:t xml:space="preserve">NetworkLinkControl, </w:t>
-      </w:r>
-      <w:r>
         <w:t xml:space="preserve"> </w:t>
       </w:r>
+      <w:proofErr w:type="spellStart"/>
+      <w:r>
+        <w:t>NetworkLinkControl</w:t>
+      </w:r>
+      <w:proofErr w:type="spellEnd"/>
+      <w:proofErr w:type="gramStart"/>
+      <w:r>
+        <w:t xml:space="preserve">, </w:t>
+      </w:r>
+      <w:r>
+        <w:t xml:space="preserve"> </w:t>
+      </w:r>
       <w:r>
         <w:t>M</w:t>
       </w:r>
       <w:r>
-        <w:t xml:space="preserve">odel, </w:t>
-      </w:r>
-      <w:r>
-        <w:t>ListStyle</w:t>
-      </w:r>
-      <w:r>
-        <w:t xml:space="preserve">, etc.), the core geospatial and temporal data is preserved in a common representation. The feature structure can be exported to standard formats (or user-defined ones) once the common representation is created </w:t>
+        <w:t>odel</w:t>
+      </w:r>
+      <w:proofErr w:type="gramEnd"/>
+      <w:r>
+        <w:t>,</w:t>
+      </w:r>
+      <w:r>
+        <w:t xml:space="preserve"> </w:t>
+      </w:r>
+      <w:r>
+        <w:t xml:space="preserve"> etc.), the core geospatial and temporal data is preserved in a common </w:t>
+      </w:r>
+      <w:r>
+        <w:lastRenderedPageBreak/>
+        <w:t xml:space="preserve">representation. The feature structure can be exported to standard formats (or user-defined ones) once the common representation is created </w:t>
       </w:r>
       <w:r>
         <w:t xml:space="preserve">programmatically </w:t>
@@ -1432,7 +3308,6 @@
         <w:rPr>
           <w:rStyle w:val="mw-headline"/>
         </w:rPr>
-        <w:lastRenderedPageBreak/>
         <w:t>Read</w:t>
       </w:r>
       <w:r>
@@ -1448,7 +3323,15 @@
         <w:spacing w:after="0" w:line="240" w:lineRule="auto"/>
       </w:pPr>
       <w:r>
-        <w:t>The following snippet of code uses the convenience methods to fetch all features from a given KML resource then recursively load features from any NetworkLinks.</w:t>
+        <w:t xml:space="preserve">The following snippet of code uses the convenience methods to fetch all features from a given KML resource then recursively load features from any </w:t>
+      </w:r>
+      <w:proofErr w:type="spellStart"/>
+      <w:r>
+        <w:t>NetworkLinks</w:t>
+      </w:r>
+      <w:proofErr w:type="spellEnd"/>
+      <w:r>
+        <w:t>.</w:t>
       </w:r>
       <w:r>
         <w:t xml:space="preserve"> </w:t>
@@ -1469,7 +3352,13 @@
         <w:t xml:space="preserve"> </w:t>
       </w:r>
       <w:r>
-        <w:t xml:space="preserve">If, however, the number of elements might be very large and might need to process items one at a time with a strategy to abort if user choose then the second approach should be used. </w:t>
+        <w:t>If, however, the number of elements might be very large and might need to process items one at a time with a strategy to abort if user choose</w:t>
+      </w:r>
+      <w:r>
+        <w:t>s</w:t>
+      </w:r>
+      <w:r>
+        <w:t xml:space="preserve"> then the second approach should be used. </w:t>
       </w:r>
     </w:p>
     <w:p>
@@ -1479,7 +3368,23 @@
         <w:ind w:left="720"/>
       </w:pPr>
       <w:r>
-        <w:t>File file = new File(" placemarks.kmz");</w:t>
+        <w:t xml:space="preserve">File </w:t>
+      </w:r>
+      <w:proofErr w:type="spellStart"/>
+      <w:r>
+        <w:t>file</w:t>
+      </w:r>
+      <w:proofErr w:type="spellEnd"/>
+      <w:r>
+        <w:t xml:space="preserve"> = new </w:t>
+      </w:r>
+      <w:proofErr w:type="gramStart"/>
+      <w:r>
+        <w:t>File(</w:t>
+      </w:r>
+      <w:proofErr w:type="gramEnd"/>
+      <w:r>
+        <w:t>" placemarks.kmz");</w:t>
       </w:r>
     </w:p>
     <w:p>
@@ -1488,8 +3393,26 @@
         <w:spacing w:before="0" w:beforeAutospacing="0" w:after="0" w:afterAutospacing="0" w:line="240" w:lineRule="auto"/>
         <w:ind w:left="720"/>
       </w:pPr>
-      <w:r>
-        <w:t>KmlReader reader = new KmlReader(file);</w:t>
+      <w:proofErr w:type="spellStart"/>
+      <w:r>
+        <w:t>KmlReader</w:t>
+      </w:r>
+      <w:proofErr w:type="spellEnd"/>
+      <w:r>
+        <w:t xml:space="preserve"> reader = new </w:t>
+      </w:r>
+      <w:proofErr w:type="spellStart"/>
+      <w:proofErr w:type="gramStart"/>
+      <w:r>
+        <w:t>KmlReader</w:t>
+      </w:r>
+      <w:proofErr w:type="spellEnd"/>
+      <w:r>
+        <w:t>(</w:t>
+      </w:r>
+      <w:proofErr w:type="gramEnd"/>
+      <w:r>
+        <w:t>file);</w:t>
       </w:r>
     </w:p>
     <w:p>
@@ -1499,7 +3422,28 @@
         <w:ind w:left="720"/>
       </w:pPr>
       <w:r>
-        <w:t>List&lt;IGISObject&gt; features = reader.readAll();</w:t>
+        <w:t>List&lt;</w:t>
+      </w:r>
+      <w:proofErr w:type="spellStart"/>
+      <w:r>
+        <w:t>IGISObject</w:t>
+      </w:r>
+      <w:proofErr w:type="spellEnd"/>
+      <w:r>
+        <w:t xml:space="preserve">&gt; features = </w:t>
+      </w:r>
+      <w:proofErr w:type="spellStart"/>
+      <w:proofErr w:type="gramStart"/>
+      <w:r>
+        <w:t>reader.readAll</w:t>
+      </w:r>
+      <w:proofErr w:type="spellEnd"/>
+      <w:r>
+        <w:t>(</w:t>
+      </w:r>
+      <w:proofErr w:type="gramEnd"/>
+      <w:r>
+        <w:t>);</w:t>
       </w:r>
     </w:p>
     <w:p>
@@ -1509,7 +3453,36 @@
         <w:ind w:left="720"/>
       </w:pPr>
       <w:r>
-        <w:t>List&lt;IGISObject&gt; linkedFeatures = reader.importFromNetworkLinks();</w:t>
+        <w:t>List&lt;</w:t>
+      </w:r>
+      <w:proofErr w:type="spellStart"/>
+      <w:r>
+        <w:t>IGISObject</w:t>
+      </w:r>
+      <w:proofErr w:type="spellEnd"/>
+      <w:r>
+        <w:t xml:space="preserve">&gt; </w:t>
+      </w:r>
+      <w:proofErr w:type="spellStart"/>
+      <w:r>
+        <w:t>linkedFeatures</w:t>
+      </w:r>
+      <w:proofErr w:type="spellEnd"/>
+      <w:r>
+        <w:t xml:space="preserve"> = </w:t>
+      </w:r>
+      <w:proofErr w:type="spellStart"/>
+      <w:proofErr w:type="gramStart"/>
+      <w:r>
+        <w:t>reader.importFromNetworkLinks</w:t>
+      </w:r>
+      <w:proofErr w:type="spellEnd"/>
+      <w:r>
+        <w:t>(</w:t>
+      </w:r>
+      <w:proofErr w:type="gramEnd"/>
+      <w:r>
+        <w:t>);</w:t>
       </w:r>
     </w:p>
     <w:p>
@@ -1519,7 +3492,28 @@
         <w:ind w:left="720"/>
       </w:pPr>
       <w:r>
-        <w:t>List&lt;URI&gt; networkLinks = reader.getNetworkLinks();</w:t>
+        <w:t xml:space="preserve">List&lt;URI&gt; </w:t>
+      </w:r>
+      <w:proofErr w:type="spellStart"/>
+      <w:r>
+        <w:t>networkLinks</w:t>
+      </w:r>
+      <w:proofErr w:type="spellEnd"/>
+      <w:r>
+        <w:t xml:space="preserve"> = </w:t>
+      </w:r>
+      <w:proofErr w:type="spellStart"/>
+      <w:proofErr w:type="gramStart"/>
+      <w:r>
+        <w:t>reader.getNetworkLinks</w:t>
+      </w:r>
+      <w:proofErr w:type="spellEnd"/>
+      <w:r>
+        <w:t>(</w:t>
+      </w:r>
+      <w:proofErr w:type="gramEnd"/>
+      <w:r>
+        <w:t>);</w:t>
       </w:r>
     </w:p>
     <w:p>
@@ -1528,16 +3522,76 @@
         <w:spacing w:after="0" w:line="240" w:lineRule="auto"/>
       </w:pPr>
       <w:r>
-        <w:t xml:space="preserve">This second example loads a KML resource which includes NetworkLinks. This examples uses a callback </w:t>
-      </w:r>
+        <w:t xml:space="preserve">This second example loads a KML resource which includes </w:t>
+      </w:r>
+      <w:proofErr w:type="spellStart"/>
+      <w:r>
+        <w:t>NetworkLinks</w:t>
+      </w:r>
+      <w:proofErr w:type="spellEnd"/>
+      <w:r>
+        <w:t xml:space="preserve">. This </w:t>
+      </w:r>
+      <w:proofErr w:type="gramStart"/>
+      <w:r>
+        <w:t>examples</w:t>
+      </w:r>
+      <w:proofErr w:type="gramEnd"/>
+      <w:r>
+        <w:t xml:space="preserve"> uses a callback </w:t>
+      </w:r>
+      <w:proofErr w:type="spellStart"/>
       <w:r>
         <w:rPr>
           <w:i/>
         </w:rPr>
         <w:t>ImportEventHandler</w:t>
       </w:r>
-      <w:r>
-        <w:t xml:space="preserve"> to handle each of the features of the imported features </w:t>
+      <w:proofErr w:type="spellEnd"/>
+      <w:r>
+        <w:t xml:space="preserve"> to handle each of the fe</w:t>
+      </w:r>
+      <w:r>
+        <w:t xml:space="preserve">atures of the imported features.  If the callback </w:t>
+      </w:r>
+      <w:proofErr w:type="spellStart"/>
+      <w:proofErr w:type="gramStart"/>
+      <w:r>
+        <w:rPr>
+          <w:i/>
+          <w:iCs/>
+        </w:rPr>
+        <w:t>handleEvent</w:t>
+      </w:r>
+      <w:proofErr w:type="spellEnd"/>
+      <w:r>
+        <w:rPr>
+          <w:i/>
+          <w:iCs/>
+        </w:rPr>
+        <w:t>(</w:t>
+      </w:r>
+      <w:proofErr w:type="gramEnd"/>
+      <w:r>
+        <w:rPr>
+          <w:i/>
+          <w:iCs/>
+        </w:rPr>
+        <w:t>)</w:t>
+      </w:r>
+      <w:r>
+        <w:t xml:space="preserve"> method returns false then recursion is aborted no more </w:t>
+      </w:r>
+      <w:proofErr w:type="spellStart"/>
+      <w:r>
+        <w:rPr>
+          <w:i/>
+        </w:rPr>
+        <w:t>NetworkLink</w:t>
+      </w:r>
+      <w:proofErr w:type="spellEnd"/>
+      <w:r>
+        <w:t xml:space="preserve"> features are added.</w:t>
       </w:r>
     </w:p>
     <w:p>
@@ -1546,8 +3600,26 @@
         <w:spacing w:before="0" w:beforeAutospacing="0" w:after="0" w:afterAutospacing="0" w:line="240" w:lineRule="auto"/>
         <w:ind w:left="720"/>
       </w:pPr>
-      <w:r>
-        <w:t>KmlReader reader = new KmlReader(new URL(</w:t>
+      <w:proofErr w:type="spellStart"/>
+      <w:r>
+        <w:t>KmlReader</w:t>
+      </w:r>
+      <w:proofErr w:type="spellEnd"/>
+      <w:r>
+        <w:t xml:space="preserve"> reader = new </w:t>
+      </w:r>
+      <w:proofErr w:type="spellStart"/>
+      <w:proofErr w:type="gramStart"/>
+      <w:r>
+        <w:t>KmlReader</w:t>
+      </w:r>
+      <w:proofErr w:type="spellEnd"/>
+      <w:r>
+        <w:t>(</w:t>
+      </w:r>
+      <w:proofErr w:type="gramEnd"/>
+      <w:r>
+        <w:t>new URL(</w:t>
       </w:r>
     </w:p>
     <w:p>
@@ -1575,8 +3647,45 @@
         <w:spacing w:before="0" w:beforeAutospacing="0" w:after="0" w:afterAutospacing="0" w:line="240" w:lineRule="auto"/>
         <w:ind w:left="720"/>
       </w:pPr>
-      <w:r>
-        <w:t>for (IGISObject gisObj; (gisObj = reader.read()) != null; ) {</w:t>
+      <w:proofErr w:type="gramStart"/>
+      <w:r>
+        <w:t>for</w:t>
+      </w:r>
+      <w:proofErr w:type="gramEnd"/>
+      <w:r>
+        <w:t xml:space="preserve"> (</w:t>
+      </w:r>
+      <w:proofErr w:type="spellStart"/>
+      <w:r>
+        <w:t>IGISObject</w:t>
+      </w:r>
+      <w:proofErr w:type="spellEnd"/>
+      <w:r>
+        <w:t xml:space="preserve"> </w:t>
+      </w:r>
+      <w:proofErr w:type="spellStart"/>
+      <w:r>
+        <w:t>gisObj</w:t>
+      </w:r>
+      <w:proofErr w:type="spellEnd"/>
+      <w:r>
+        <w:t>; (</w:t>
+      </w:r>
+      <w:proofErr w:type="spellStart"/>
+      <w:r>
+        <w:t>gisObj</w:t>
+      </w:r>
+      <w:proofErr w:type="spellEnd"/>
+      <w:r>
+        <w:t xml:space="preserve"> = </w:t>
+      </w:r>
+      <w:proofErr w:type="spellStart"/>
+      <w:r>
+        <w:t>reader.read</w:t>
+      </w:r>
+      <w:proofErr w:type="spellEnd"/>
+      <w:r>
+        <w:t>()) != null; ) {</w:t>
       </w:r>
     </w:p>
     <w:p>
@@ -1591,8 +3700,29 @@
       <w:r>
         <w:tab/>
       </w:r>
-      <w:r>
-        <w:t>if (gisObj instanceOf Feature) {</w:t>
+      <w:proofErr w:type="gramStart"/>
+      <w:r>
+        <w:t>if</w:t>
+      </w:r>
+      <w:proofErr w:type="gramEnd"/>
+      <w:r>
+        <w:t xml:space="preserve"> (</w:t>
+      </w:r>
+      <w:proofErr w:type="spellStart"/>
+      <w:r>
+        <w:t>gisObj</w:t>
+      </w:r>
+      <w:proofErr w:type="spellEnd"/>
+      <w:r>
+        <w:t xml:space="preserve"> </w:t>
+      </w:r>
+      <w:proofErr w:type="spellStart"/>
+      <w:r>
+        <w:t>instanceOf</w:t>
+      </w:r>
+      <w:proofErr w:type="spellEnd"/>
+      <w:r>
+        <w:t xml:space="preserve"> Feature) {</w:t>
       </w:r>
     </w:p>
     <w:p>
@@ -1602,7 +3732,25 @@
         <w:ind w:left="720" w:firstLine="720"/>
       </w:pPr>
       <w:r>
-        <w:t xml:space="preserve">     checkFeature(gisObj);</w:t>
+        <w:t xml:space="preserve">     </w:t>
+      </w:r>
+      <w:proofErr w:type="spellStart"/>
+      <w:proofErr w:type="gramStart"/>
+      <w:r>
+        <w:t>checkFeature</w:t>
+      </w:r>
+      <w:proofErr w:type="spellEnd"/>
+      <w:r>
+        <w:t>(</w:t>
+      </w:r>
+      <w:proofErr w:type="spellStart"/>
+      <w:proofErr w:type="gramEnd"/>
+      <w:r>
+        <w:t>gisObj</w:t>
+      </w:r>
+      <w:proofErr w:type="spellEnd"/>
+      <w:r>
+        <w:t>);</w:t>
       </w:r>
     </w:p>
     <w:p>
@@ -1631,9 +3779,16 @@
         <w:spacing w:before="0" w:beforeAutospacing="0" w:after="0" w:afterAutospacing="0" w:line="240" w:lineRule="auto"/>
         <w:ind w:left="720"/>
       </w:pPr>
-      <w:r>
-        <w:t>reader.importFromNetworkLinks(</w:t>
-      </w:r>
+      <w:proofErr w:type="spellStart"/>
+      <w:proofErr w:type="gramStart"/>
+      <w:r>
+        <w:t>reader.importFromNetworkLinks</w:t>
+      </w:r>
+      <w:proofErr w:type="spellEnd"/>
+      <w:r>
+        <w:t>(</w:t>
+      </w:r>
+      <w:proofErr w:type="gramEnd"/>
     </w:p>
     <w:p>
       <w:pPr>
@@ -1643,7 +3798,22 @@
       </w:pPr>
       <w:r>
         <w:tab/>
-        <w:t>new KmlReader.ImportEventHandler() {</w:t>
+      </w:r>
+      <w:proofErr w:type="gramStart"/>
+      <w:r>
+        <w:t>new</w:t>
+      </w:r>
+      <w:proofErr w:type="gramEnd"/>
+      <w:r>
+        <w:t xml:space="preserve"> </w:t>
+      </w:r>
+      <w:proofErr w:type="spellStart"/>
+      <w:r>
+        <w:t>KmlReader.ImportEventHandler</w:t>
+      </w:r>
+      <w:proofErr w:type="spellEnd"/>
+      <w:r>
+        <w:t>() {</w:t>
       </w:r>
     </w:p>
     <w:p>
@@ -1653,7 +3823,55 @@
         <w:ind w:left="720" w:firstLine="720"/>
       </w:pPr>
       <w:r>
-        <w:t xml:space="preserve">               public boolean handleEvent(UrlRef ref, IGISObject gisObj)</w:t>
+        <w:t xml:space="preserve">               </w:t>
+      </w:r>
+      <w:proofErr w:type="gramStart"/>
+      <w:r>
+        <w:t>public</w:t>
+      </w:r>
+      <w:proofErr w:type="gramEnd"/>
+      <w:r>
+        <w:t xml:space="preserve"> </w:t>
+      </w:r>
+      <w:proofErr w:type="spellStart"/>
+      <w:r>
+        <w:t>boolean</w:t>
+      </w:r>
+      <w:proofErr w:type="spellEnd"/>
+      <w:r>
+        <w:t xml:space="preserve"> </w:t>
+      </w:r>
+      <w:proofErr w:type="spellStart"/>
+      <w:r>
+        <w:t>handleEvent</w:t>
+      </w:r>
+      <w:proofErr w:type="spellEnd"/>
+      <w:r>
+        <w:t>(</w:t>
+      </w:r>
+      <w:proofErr w:type="spellStart"/>
+      <w:r>
+        <w:t>UrlRef</w:t>
+      </w:r>
+      <w:proofErr w:type="spellEnd"/>
+      <w:r>
+        <w:t xml:space="preserve"> ref, </w:t>
+      </w:r>
+      <w:proofErr w:type="spellStart"/>
+      <w:r>
+        <w:t>IGISObject</w:t>
+      </w:r>
+      <w:proofErr w:type="spellEnd"/>
+      <w:r>
+        <w:t xml:space="preserve"> </w:t>
+      </w:r>
+      <w:proofErr w:type="spellStart"/>
+      <w:r>
+        <w:t>gisObj</w:t>
+      </w:r>
+      <w:proofErr w:type="spellEnd"/>
+      <w:r>
+        <w:t>)</w:t>
       </w:r>
     </w:p>
     <w:p>
@@ -1684,7 +3902,24 @@
       </w:r>
       <w:r>
         <w:tab/>
-        <w:t>checkFeature(gisObj);</w:t>
+      </w:r>
+      <w:proofErr w:type="spellStart"/>
+      <w:proofErr w:type="gramStart"/>
+      <w:r>
+        <w:t>checkFeature</w:t>
+      </w:r>
+      <w:proofErr w:type="spellEnd"/>
+      <w:r>
+        <w:t>(</w:t>
+      </w:r>
+      <w:proofErr w:type="spellStart"/>
+      <w:proofErr w:type="gramEnd"/>
+      <w:r>
+        <w:t>gisObj</w:t>
+      </w:r>
+      <w:proofErr w:type="spellEnd"/>
+      <w:r>
+        <w:t>);</w:t>
       </w:r>
     </w:p>
     <w:p>
@@ -1701,7 +3936,14 @@
       </w:r>
       <w:r>
         <w:tab/>
-        <w:t>return true;</w:t>
+      </w:r>
+      <w:proofErr w:type="gramStart"/>
+      <w:r>
+        <w:t>return</w:t>
+      </w:r>
+      <w:proofErr w:type="gramEnd"/>
+      <w:r>
+        <w:t xml:space="preserve"> true;</w:t>
       </w:r>
     </w:p>
     <w:p>
@@ -1744,15 +3986,28 @@
         <w:pStyle w:val="NormalWeb"/>
       </w:pPr>
       <w:r>
-        <w:t xml:space="preserve">For better or worse the giscore factory methods use variable argument lists. This makes it hard to understand the calling sequences. The following explain the calling sequence for each document type. For each of the following, the call is assumed to be of the form: </w:t>
+        <w:t xml:space="preserve">For better or worse the </w:t>
+      </w:r>
+      <w:proofErr w:type="spellStart"/>
+      <w:r>
+        <w:t>giscore</w:t>
+      </w:r>
+      <w:proofErr w:type="spellEnd"/>
+      <w:r>
+        <w:t xml:space="preserve"> factory methods use variable argument lists. This makes it hard to understand the calling sequences. The following explain the calling sequence for each document type. For each of the following, the call is assumed to be of the form: </w:t>
       </w:r>
     </w:p>
     <w:p>
       <w:pPr>
         <w:pStyle w:val="Code"/>
       </w:pPr>
-      <w:r>
-        <w:t xml:space="preserve">GISFactory.getInputStream(DocumentType.&lt;TYPE&gt;,&lt;inputStream&gt;,arguments...) </w:t>
+      <w:proofErr w:type="gramStart"/>
+      <w:r>
+        <w:t>GISFactory.getInputStream(</w:t>
+      </w:r>
+      <w:proofErr w:type="gramEnd"/>
+      <w:r>
+        <w:t xml:space="preserve">DocumentType.&lt;TYPE&gt;,&lt;inputStream&gt;,arguments...) </w:t>
       </w:r>
     </w:p>
     <w:p>
@@ -1761,19 +4016,32 @@
           <w:rFonts w:eastAsia="Times New Roman"/>
         </w:rPr>
       </w:pPr>
+      <w:proofErr w:type="gramStart"/>
       <w:r>
         <w:rPr>
           <w:rFonts w:eastAsia="Times New Roman"/>
         </w:rPr>
-        <w:t>for the Input cases below or</w:t>
+        <w:t>for</w:t>
+      </w:r>
+      <w:proofErr w:type="gramEnd"/>
+      <w:r>
+        <w:rPr>
+          <w:rFonts w:eastAsia="Times New Roman"/>
+        </w:rPr>
+        <w:t xml:space="preserve"> the Input cases below or</w:t>
       </w:r>
     </w:p>
     <w:p>
       <w:pPr>
         <w:pStyle w:val="Code"/>
       </w:pPr>
-      <w:r>
-        <w:t xml:space="preserve">GISFactory.getOutputStream(DocumentType.&lt;TYPE&gt;,&lt;outputStream&gt;,arguments...) </w:t>
+      <w:proofErr w:type="gramStart"/>
+      <w:r>
+        <w:t>GISFactory.getOutputStream(</w:t>
+      </w:r>
+      <w:proofErr w:type="gramEnd"/>
+      <w:r>
+        <w:t xml:space="preserve">DocumentType.&lt;TYPE&gt;,&lt;outputStream&gt;,arguments...) </w:t>
       </w:r>
     </w:p>
     <w:p>
@@ -1782,11 +4050,20 @@
           <w:rFonts w:eastAsia="Times New Roman"/>
         </w:rPr>
       </w:pPr>
+      <w:proofErr w:type="gramStart"/>
       <w:r>
         <w:rPr>
           <w:rFonts w:eastAsia="Times New Roman"/>
         </w:rPr>
-        <w:t>for the Output cases below</w:t>
+        <w:lastRenderedPageBreak/>
+        <w:t>for</w:t>
+      </w:r>
+      <w:proofErr w:type="gramEnd"/>
+      <w:r>
+        <w:rPr>
+          <w:rFonts w:eastAsia="Times New Roman"/>
+        </w:rPr>
+        <w:t xml:space="preserve"> the Output cases below</w:t>
       </w:r>
     </w:p>
     <w:p>
@@ -1801,23 +4078,118 @@
           <w:rFonts w:eastAsia="Times New Roman"/>
           <w:lang w:bidi="ar-SA"/>
         </w:rPr>
-        <w:t xml:space="preserve">Where &lt;TYPE&gt; is one the types in the list below, and &lt;inputStream&gt; is an appropriate input stream as documented or &lt;outputStream&gt; is an appropriate outputStream as documented. </w:t>
-      </w:r>
-    </w:p>
-    <w:p>
-      <w:pPr>
+        <w:t xml:space="preserve">Where &lt;TYPE&gt; is one the types in the list </w:t>
+      </w:r>
+      <w:proofErr w:type="gramStart"/>
+      <w:r>
         <w:rPr>
           <w:rFonts w:eastAsia="Times New Roman"/>
           <w:lang w:bidi="ar-SA"/>
         </w:rPr>
-      </w:pPr>
+        <w:t>below,</w:t>
+      </w:r>
+      <w:proofErr w:type="gramEnd"/>
       <w:r>
         <w:rPr>
           <w:rFonts w:eastAsia="Times New Roman"/>
           <w:lang w:bidi="ar-SA"/>
         </w:rPr>
-        <w:lastRenderedPageBreak/>
-        <w:t xml:space="preserve">The FileGDB implementation and the Shapefile input implementation use the ESRI library for support and only work on Windows at this point. The other implementations are written in Java and will work on any platform as far as we know. </w:t>
+        <w:t xml:space="preserve"> and &lt;</w:t>
+      </w:r>
+      <w:proofErr w:type="spellStart"/>
+      <w:r>
+        <w:rPr>
+          <w:rFonts w:eastAsia="Times New Roman"/>
+          <w:lang w:bidi="ar-SA"/>
+        </w:rPr>
+        <w:t>inputStream</w:t>
+      </w:r>
+      <w:proofErr w:type="spellEnd"/>
+      <w:r>
+        <w:rPr>
+          <w:rFonts w:eastAsia="Times New Roman"/>
+          <w:lang w:bidi="ar-SA"/>
+        </w:rPr>
+        <w:t>&gt; is an appropriate input stream as documented or &lt;</w:t>
+      </w:r>
+      <w:proofErr w:type="spellStart"/>
+      <w:r>
+        <w:rPr>
+          <w:rFonts w:eastAsia="Times New Roman"/>
+          <w:lang w:bidi="ar-SA"/>
+        </w:rPr>
+        <w:t>outputStream</w:t>
+      </w:r>
+      <w:proofErr w:type="spellEnd"/>
+      <w:r>
+        <w:rPr>
+          <w:rFonts w:eastAsia="Times New Roman"/>
+          <w:lang w:bidi="ar-SA"/>
+        </w:rPr>
+        <w:t xml:space="preserve">&gt; is an appropriate </w:t>
+      </w:r>
+      <w:proofErr w:type="spellStart"/>
+      <w:r>
+        <w:rPr>
+          <w:rFonts w:eastAsia="Times New Roman"/>
+          <w:lang w:bidi="ar-SA"/>
+        </w:rPr>
+        <w:t>outputStream</w:t>
+      </w:r>
+      <w:proofErr w:type="spellEnd"/>
+      <w:r>
+        <w:rPr>
+          <w:rFonts w:eastAsia="Times New Roman"/>
+          <w:lang w:bidi="ar-SA"/>
+        </w:rPr>
+        <w:t xml:space="preserve"> as documented. </w:t>
+      </w:r>
+    </w:p>
+    <w:p>
+      <w:pPr>
+        <w:rPr>
+          <w:rFonts w:eastAsia="Times New Roman"/>
+          <w:lang w:bidi="ar-SA"/>
+        </w:rPr>
+      </w:pPr>
+      <w:r>
+        <w:rPr>
+          <w:rFonts w:eastAsia="Times New Roman"/>
+          <w:lang w:bidi="ar-SA"/>
+        </w:rPr>
+        <w:t xml:space="preserve">The </w:t>
+      </w:r>
+      <w:proofErr w:type="spellStart"/>
+      <w:r>
+        <w:rPr>
+          <w:rFonts w:eastAsia="Times New Roman"/>
+          <w:lang w:bidi="ar-SA"/>
+        </w:rPr>
+        <w:t>FileGDB</w:t>
+      </w:r>
+      <w:proofErr w:type="spellEnd"/>
+      <w:r>
+        <w:rPr>
+          <w:rFonts w:eastAsia="Times New Roman"/>
+          <w:lang w:bidi="ar-SA"/>
+        </w:rPr>
+        <w:t xml:space="preserve"> implementation and the </w:t>
+      </w:r>
+      <w:proofErr w:type="spellStart"/>
+      <w:r>
+        <w:rPr>
+          <w:rFonts w:eastAsia="Times New Roman"/>
+          <w:lang w:bidi="ar-SA"/>
+        </w:rPr>
+        <w:t>Shapefile</w:t>
+      </w:r>
+      <w:proofErr w:type="spellEnd"/>
+      <w:r>
+        <w:rPr>
+          <w:rFonts w:eastAsia="Times New Roman"/>
+          <w:lang w:bidi="ar-SA"/>
+        </w:rPr>
+        <w:t xml:space="preserve"> input implementation use the ESRI library for support and only work on Windows at this point. The other implementations are written in Java and will work on any platform as far as we know. </w:t>
       </w:r>
     </w:p>
     <w:p>
@@ -1980,6 +4352,7 @@
                 <w:lang w:bidi="ar-SA"/>
               </w:rPr>
             </w:pPr>
+            <w:proofErr w:type="spellStart"/>
             <w:r>
               <w:rPr>
                 <w:rFonts w:eastAsia="Times New Roman"/>
@@ -1987,6 +4360,7 @@
               </w:rPr>
               <w:t>Shapefile</w:t>
             </w:r>
+            <w:proofErr w:type="spellEnd"/>
           </w:p>
         </w:tc>
         <w:tc>
@@ -2002,6 +4376,7 @@
                 <w:lang w:bidi="ar-SA"/>
               </w:rPr>
             </w:pPr>
+            <w:proofErr w:type="spellStart"/>
             <w:r>
               <w:rPr>
                 <w:rFonts w:eastAsia="Times New Roman"/>
@@ -2009,6 +4384,7 @@
               </w:rPr>
               <w:t>ZipInputStream</w:t>
             </w:r>
+            <w:proofErr w:type="spellEnd"/>
           </w:p>
         </w:tc>
         <w:tc>
@@ -2024,6 +4400,7 @@
                 <w:lang w:bidi="ar-SA"/>
               </w:rPr>
             </w:pPr>
+            <w:proofErr w:type="spellStart"/>
             <w:r>
               <w:rPr>
                 <w:rFonts w:eastAsia="Times New Roman"/>
@@ -2031,6 +4408,7 @@
               </w:rPr>
               <w:t>IAcceptSchema</w:t>
             </w:r>
+            <w:proofErr w:type="spellEnd"/>
           </w:p>
         </w:tc>
         <w:tc>
@@ -2046,6 +4424,7 @@
                 <w:lang w:bidi="ar-SA"/>
               </w:rPr>
             </w:pPr>
+            <w:proofErr w:type="spellStart"/>
             <w:r>
               <w:rPr>
                 <w:rFonts w:eastAsia="Times New Roman"/>
@@ -2053,6 +4432,7 @@
               </w:rPr>
               <w:t>ZipOutputStream</w:t>
             </w:r>
+            <w:proofErr w:type="spellEnd"/>
           </w:p>
         </w:tc>
         <w:tc>
@@ -2069,12 +4449,21 @@
               </w:rPr>
             </w:pPr>
             <w:r>
-              <w:t>File(*) IContainerNameStrategy</w:t>
+              <w:t xml:space="preserve">File(*) </w:t>
             </w:r>
+            <w:proofErr w:type="spellStart"/>
+            <w:r>
+              <w:t>IContainerNameStrategy</w:t>
+            </w:r>
+            <w:proofErr w:type="spellEnd"/>
             <w:r>
               <w:br/>
+            </w:r>
+            <w:proofErr w:type="spellStart"/>
+            <w:r>
               <w:t>PointShapeMapper</w:t>
             </w:r>
+            <w:proofErr w:type="spellEnd"/>
           </w:p>
         </w:tc>
       </w:tr>
@@ -2092,9 +4481,11 @@
                 <w:lang w:bidi="ar-SA"/>
               </w:rPr>
             </w:pPr>
+            <w:proofErr w:type="spellStart"/>
             <w:r>
               <w:t>FileGDB</w:t>
             </w:r>
+            <w:proofErr w:type="spellEnd"/>
           </w:p>
         </w:tc>
         <w:tc>
@@ -2110,9 +4501,11 @@
                 <w:lang w:bidi="ar-SA"/>
               </w:rPr>
             </w:pPr>
+            <w:proofErr w:type="spellStart"/>
             <w:r>
               <w:t>ZipInputStream</w:t>
             </w:r>
+            <w:proofErr w:type="spellEnd"/>
           </w:p>
         </w:tc>
         <w:tc>
@@ -2128,9 +4521,11 @@
                 <w:lang w:bidi="ar-SA"/>
               </w:rPr>
             </w:pPr>
+            <w:proofErr w:type="spellStart"/>
             <w:r>
               <w:t>IAcceptSchema</w:t>
             </w:r>
+            <w:proofErr w:type="spellEnd"/>
           </w:p>
         </w:tc>
         <w:tc>
@@ -2146,9 +4541,11 @@
                 <w:lang w:bidi="ar-SA"/>
               </w:rPr>
             </w:pPr>
+            <w:proofErr w:type="spellStart"/>
             <w:r>
               <w:t>ZipOutputStream</w:t>
             </w:r>
+            <w:proofErr w:type="spellEnd"/>
           </w:p>
         </w:tc>
         <w:tc>
@@ -2165,8 +4562,13 @@
               </w:rPr>
             </w:pPr>
             <w:r>
-              <w:t>File(*) IContainerNameStrategy</w:t>
+              <w:t xml:space="preserve">File(*) </w:t>
             </w:r>
+            <w:proofErr w:type="spellStart"/>
+            <w:r>
+              <w:t>IContainerNameStrategy</w:t>
+            </w:r>
+            <w:proofErr w:type="spellEnd"/>
           </w:p>
         </w:tc>
       </w:tr>
@@ -2205,9 +4607,11 @@
                 <w:lang w:bidi="ar-SA"/>
               </w:rPr>
             </w:pPr>
+            <w:proofErr w:type="spellStart"/>
             <w:r>
               <w:t>InputStream</w:t>
             </w:r>
+            <w:proofErr w:type="spellEnd"/>
           </w:p>
         </w:tc>
         <w:tc>
@@ -2257,6 +4661,13 @@
                 <w:rFonts w:eastAsia="Times New Roman"/>
                 <w:lang w:bidi="ar-SA"/>
               </w:rPr>
+              <w:t xml:space="preserve"> </w:t>
+            </w:r>
+            <w:r>
+              <w:rPr>
+                <w:rFonts w:eastAsia="Times New Roman"/>
+                <w:lang w:bidi="ar-SA"/>
+              </w:rPr>
               <w:br/>
               <w:t>Character</w:t>
             </w:r>
@@ -2275,9 +4686,11 @@
                 <w:lang w:bidi="ar-SA"/>
               </w:rPr>
             </w:pPr>
+            <w:proofErr w:type="spellStart"/>
             <w:r>
               <w:t>OutputStream</w:t>
             </w:r>
+            <w:proofErr w:type="spellEnd"/>
           </w:p>
         </w:tc>
         <w:tc>
@@ -2288,21 +4701,32 @@
             <w:pPr>
               <w:pStyle w:val="NoSpacing"/>
               <w:cnfStyle w:val="000000100000"/>
+            </w:pPr>
+            <w:r>
+              <w:t>String</w:t>
+            </w:r>
+          </w:p>
+          <w:p>
+            <w:pPr>
+              <w:pStyle w:val="NoSpacing"/>
+              <w:cnfStyle w:val="000000100000"/>
               <w:rPr>
                 <w:rFonts w:eastAsia="Times New Roman"/>
                 <w:lang w:bidi="ar-SA"/>
               </w:rPr>
             </w:pPr>
             <w:r>
-              <w:t>String</w:t>
+              <w:t>Character</w:t>
+            </w:r>
+            <w:r>
+              <w:t xml:space="preserve"> </w:t>
             </w:r>
             <w:r>
               <w:br/>
               <w:t>Character</w:t>
             </w:r>
             <w:r>
-              <w:br/>
-              <w:t>Character</w:t>
+              <w:t xml:space="preserve"> </w:t>
             </w:r>
             <w:r>
               <w:br/>
@@ -2343,9 +4767,11 @@
                 <w:lang w:bidi="ar-SA"/>
               </w:rPr>
             </w:pPr>
+            <w:proofErr w:type="spellStart"/>
             <w:r>
               <w:t>InputStream</w:t>
             </w:r>
+            <w:proofErr w:type="spellEnd"/>
           </w:p>
         </w:tc>
         <w:tc>
@@ -2361,6 +4787,13 @@
                 <w:lang w:bidi="ar-SA"/>
               </w:rPr>
             </w:pPr>
+            <w:r>
+              <w:rPr>
+                <w:rFonts w:eastAsia="Times New Roman"/>
+                <w:lang w:bidi="ar-SA"/>
+              </w:rPr>
+              <w:t>n/a</w:t>
+            </w:r>
           </w:p>
         </w:tc>
         <w:tc>
@@ -2376,9 +4809,11 @@
                 <w:lang w:bidi="ar-SA"/>
               </w:rPr>
             </w:pPr>
+            <w:proofErr w:type="spellStart"/>
             <w:r>
               <w:t>OutputStream</w:t>
             </w:r>
+            <w:proofErr w:type="spellEnd"/>
           </w:p>
         </w:tc>
         <w:tc>
@@ -2394,6 +4829,13 @@
                 <w:lang w:bidi="ar-SA"/>
               </w:rPr>
             </w:pPr>
+            <w:r>
+              <w:rPr>
+                <w:rFonts w:eastAsia="Times New Roman"/>
+                <w:lang w:bidi="ar-SA"/>
+              </w:rPr>
+              <w:t>String encoding</w:t>
+            </w:r>
           </w:p>
         </w:tc>
       </w:tr>
@@ -2460,6 +4902,11 @@
               <w:pStyle w:val="NoSpacing"/>
               <w:cnfStyle w:val="000000100000"/>
             </w:pPr>
+            <w:proofErr w:type="spellStart"/>
+            <w:r>
+              <w:t>OutputStream</w:t>
+            </w:r>
+            <w:proofErr w:type="spellEnd"/>
           </w:p>
         </w:tc>
         <w:tc>
@@ -2475,6 +4922,13 @@
                 <w:lang w:bidi="ar-SA"/>
               </w:rPr>
             </w:pPr>
+            <w:r>
+              <w:rPr>
+                <w:rFonts w:eastAsia="Times New Roman"/>
+                <w:lang w:bidi="ar-SA"/>
+              </w:rPr>
+              <w:t>n/a</w:t>
+            </w:r>
           </w:p>
         </w:tc>
       </w:tr>
@@ -2488,9 +4942,11 @@
             <w:pPr>
               <w:pStyle w:val="NoSpacing"/>
             </w:pPr>
+            <w:proofErr w:type="spellStart"/>
             <w:r>
               <w:t>GeoAtom</w:t>
             </w:r>
+            <w:proofErr w:type="spellEnd"/>
           </w:p>
         </w:tc>
         <w:tc>
@@ -2502,9 +4958,11 @@
               <w:pStyle w:val="NoSpacing"/>
               <w:cnfStyle w:val="000000000000"/>
             </w:pPr>
+            <w:proofErr w:type="spellStart"/>
             <w:r>
               <w:t>InputStream</w:t>
             </w:r>
+            <w:proofErr w:type="spellEnd"/>
           </w:p>
         </w:tc>
         <w:tc>
@@ -2520,6 +4978,13 @@
                 <w:lang w:bidi="ar-SA"/>
               </w:rPr>
             </w:pPr>
+            <w:r>
+              <w:rPr>
+                <w:rFonts w:eastAsia="Times New Roman"/>
+                <w:lang w:bidi="ar-SA"/>
+              </w:rPr>
+              <w:t>n/a</w:t>
+            </w:r>
           </w:p>
         </w:tc>
         <w:tc>
@@ -2531,9 +4996,11 @@
               <w:pStyle w:val="NoSpacing"/>
               <w:cnfStyle w:val="000000000000"/>
             </w:pPr>
+            <w:proofErr w:type="spellStart"/>
             <w:r>
               <w:t>OutputStream</w:t>
             </w:r>
+            <w:proofErr w:type="spellEnd"/>
           </w:p>
         </w:tc>
         <w:tc>
@@ -2549,6 +5016,13 @@
                 <w:lang w:bidi="ar-SA"/>
               </w:rPr>
             </w:pPr>
+            <w:r>
+              <w:rPr>
+                <w:rFonts w:eastAsia="Times New Roman"/>
+                <w:lang w:bidi="ar-SA"/>
+              </w:rPr>
+              <w:t>n/a</w:t>
+            </w:r>
           </w:p>
         </w:tc>
       </w:tr>
@@ -2564,15 +5038,54 @@
         </w:rPr>
       </w:pPr>
       <w:r>
-        <w:t>There are also input factory methods to read some document types as files for both convenience and efficiency reasons. It hardly makes sense to zip up a shapefile, filegdb or other GIS file just to read it in. The general outline looks like this:</w:t>
+        <w:t xml:space="preserve">There are also input factory methods to read some document types as files for both convenience and efficiency reasons. It hardly makes sense to zip up a </w:t>
+      </w:r>
+      <w:proofErr w:type="spellStart"/>
+      <w:r>
+        <w:t>shapefile</w:t>
+      </w:r>
+      <w:proofErr w:type="spellEnd"/>
+      <w:r>
+        <w:t xml:space="preserve">, </w:t>
+      </w:r>
+      <w:proofErr w:type="spellStart"/>
+      <w:r>
+        <w:t>filegdb</w:t>
+      </w:r>
+      <w:proofErr w:type="spellEnd"/>
+      <w:r>
+        <w:t xml:space="preserve"> or other GIS file just to read it in. The general outline looks like this:</w:t>
       </w:r>
     </w:p>
     <w:p>
       <w:pPr>
         <w:pStyle w:val="Code"/>
       </w:pPr>
-      <w:r>
-        <w:t xml:space="preserve">IGISInputStream stream = GISFactory.getInputStream(DocumentType.&lt;TYPE&gt;, </w:t>
+      <w:proofErr w:type="spellStart"/>
+      <w:r>
+        <w:t>IGISInputStream</w:t>
+      </w:r>
+      <w:proofErr w:type="spellEnd"/>
+      <w:r>
+        <w:t xml:space="preserve"> stream = </w:t>
+      </w:r>
+      <w:proofErr w:type="spellStart"/>
+      <w:proofErr w:type="gramStart"/>
+      <w:r>
+        <w:t>GISFactory.getInputStream</w:t>
+      </w:r>
+      <w:proofErr w:type="spellEnd"/>
+      <w:r>
+        <w:t>(</w:t>
+      </w:r>
+      <w:proofErr w:type="spellStart"/>
+      <w:proofErr w:type="gramEnd"/>
+      <w:r>
+        <w:t>DocumentType</w:t>
+      </w:r>
+      <w:proofErr w:type="spellEnd"/>
+      <w:r>
+        <w:t xml:space="preserve">.&lt;TYPE&gt;, </w:t>
       </w:r>
       <w:r>
         <w:br/>
@@ -2585,7 +5098,23 @@
         <w:tab/>
       </w:r>
       <w:r>
-        <w:t>File &lt;dirOrFile&gt;, &lt;varargs&gt;);</w:t>
+        <w:t>File &lt;</w:t>
+      </w:r>
+      <w:proofErr w:type="spellStart"/>
+      <w:r>
+        <w:t>dirOrFile</w:t>
+      </w:r>
+      <w:proofErr w:type="spellEnd"/>
+      <w:r>
+        <w:t>&gt;, &lt;</w:t>
+      </w:r>
+      <w:proofErr w:type="spellStart"/>
+      <w:r>
+        <w:t>varargs</w:t>
+      </w:r>
+      <w:proofErr w:type="spellEnd"/>
+      <w:r>
+        <w:t>&gt;);</w:t>
       </w:r>
     </w:p>
     <w:p>
@@ -2603,6 +5132,7 @@
         </w:rPr>
         <w:t xml:space="preserve">The following table describes the file argument and </w:t>
       </w:r>
+      <w:proofErr w:type="spellStart"/>
       <w:r>
         <w:rPr>
           <w:rFonts w:eastAsia="Times New Roman"/>
@@ -2611,6 +5141,7 @@
         </w:rPr>
         <w:t>varargs</w:t>
       </w:r>
+      <w:proofErr w:type="spellEnd"/>
       <w:r>
         <w:rPr>
           <w:rFonts w:eastAsia="Times New Roman"/>
@@ -2643,9 +5174,11 @@
             <w:pPr>
               <w:pStyle w:val="NoSpacing"/>
             </w:pPr>
+            <w:proofErr w:type="spellStart"/>
             <w:r>
               <w:t>DocumentType</w:t>
             </w:r>
+            <w:proofErr w:type="spellEnd"/>
           </w:p>
         </w:tc>
         <w:tc>
@@ -2718,6 +5251,9 @@
               <w:pStyle w:val="NoSpacing"/>
               <w:cnfStyle w:val="000000100000"/>
             </w:pPr>
+            <w:r>
+              <w:t>n/a</w:t>
+            </w:r>
           </w:p>
         </w:tc>
       </w:tr>
@@ -2731,9 +5267,11 @@
             <w:pPr>
               <w:pStyle w:val="NoSpacing"/>
             </w:pPr>
+            <w:proofErr w:type="spellStart"/>
             <w:r>
               <w:t>Shapefile</w:t>
             </w:r>
+            <w:proofErr w:type="spellEnd"/>
           </w:p>
         </w:tc>
         <w:tc>
@@ -2746,8 +5284,13 @@
               <w:cnfStyle w:val="000000000000"/>
             </w:pPr>
             <w:r>
-              <w:t>Directory holding shapefiles</w:t>
+              <w:t xml:space="preserve">Directory holding </w:t>
             </w:r>
+            <w:proofErr w:type="spellStart"/>
+            <w:r>
+              <w:t>shapefiles</w:t>
+            </w:r>
+            <w:proofErr w:type="spellEnd"/>
           </w:p>
         </w:tc>
         <w:tc>
@@ -2759,9 +5302,11 @@
               <w:pStyle w:val="NoSpacing"/>
               <w:cnfStyle w:val="000000000000"/>
             </w:pPr>
+            <w:proofErr w:type="spellStart"/>
             <w:r>
               <w:t>IAcceptSchema</w:t>
             </w:r>
+            <w:proofErr w:type="spellEnd"/>
           </w:p>
         </w:tc>
       </w:tr>
@@ -2778,9 +5323,11 @@
             <w:pPr>
               <w:pStyle w:val="NoSpacing"/>
             </w:pPr>
+            <w:proofErr w:type="spellStart"/>
             <w:r>
               <w:t>FileGDB</w:t>
             </w:r>
+            <w:proofErr w:type="spellEnd"/>
           </w:p>
         </w:tc>
         <w:tc>
@@ -2806,9 +5353,11 @@
               <w:pStyle w:val="NoSpacing"/>
               <w:cnfStyle w:val="000000100000"/>
             </w:pPr>
+            <w:proofErr w:type="spellStart"/>
             <w:r>
               <w:t>IAcceptSchema</w:t>
             </w:r>
+            <w:proofErr w:type="spellEnd"/>
           </w:p>
         </w:tc>
       </w:tr>
@@ -2885,29 +5434,49 @@
       <w:r>
         <w:t xml:space="preserve">Note </w:t>
       </w:r>
+      <w:proofErr w:type="spellStart"/>
       <w:r>
         <w:rPr>
           <w:i/>
         </w:rPr>
         <w:t>KmlReader</w:t>
       </w:r>
+      <w:proofErr w:type="spellEnd"/>
       <w:r>
         <w:t xml:space="preserve"> and </w:t>
       </w:r>
+      <w:proofErr w:type="spellStart"/>
       <w:r>
         <w:rPr>
           <w:i/>
         </w:rPr>
         <w:t>KmlWriter</w:t>
       </w:r>
-      <w:r>
-        <w:t xml:space="preserve"> are advanced helper classes that are not accessible via the GISFactory and must explicitly be instantiated.</w:t>
+      <w:proofErr w:type="spellEnd"/>
+      <w:r>
+        <w:t xml:space="preserve"> are advanced helper classes that are not accessible via the </w:t>
+      </w:r>
+      <w:proofErr w:type="spellStart"/>
+      <w:r>
+        <w:t>GISFactory</w:t>
+      </w:r>
+      <w:proofErr w:type="spellEnd"/>
+      <w:r>
+        <w:t xml:space="preserve"> and must explicitly be instantiated.</w:t>
       </w:r>
       <w:r>
         <w:t xml:space="preserve"> </w:t>
       </w:r>
       <w:r>
-        <w:t xml:space="preserve"> Likewise, GeoRSS output writer is also not yet added to the Factory method described above.</w:t>
+        <w:t xml:space="preserve"> Likewise, </w:t>
+      </w:r>
+      <w:proofErr w:type="spellStart"/>
+      <w:r>
+        <w:t>GeoRSS</w:t>
+      </w:r>
+      <w:proofErr w:type="spellEnd"/>
+      <w:r>
+        <w:t xml:space="preserve"> output writer is also not yet added to the Factory method described above.</w:t>
       </w:r>
     </w:p>
     <w:sectPr>
@@ -3640,6 +6209,7 @@
   <w:style w:type="character" w:default="1" w:styleId="DefaultParagraphFont">
     <w:name w:val="Default Paragraph Font"/>
     <w:uiPriority w:val="1"/>
+    <w:semiHidden/>
     <w:unhideWhenUsed/>
   </w:style>
   <w:style w:type="table" w:default="1" w:styleId="TableNormal">
@@ -5011,7 +7581,7 @@
 </file>
 
 <file path=customXml/itemProps1.xml><?xml version="1.0" encoding="utf-8"?>
-<ds:datastoreItem xmlns:ds="http://schemas.openxmlformats.org/officeDocument/2006/customXml" ds:itemID="{D4ED33C8-7299-4266-AB8F-3F6B07902B96}">
+<ds:datastoreItem xmlns:ds="http://schemas.openxmlformats.org/officeDocument/2006/customXml" ds:itemID="{F1E8D136-6778-44D0-A0A2-DEDDA5920CC0}">
   <ds:schemaRefs>
     <ds:schemaRef ds:uri="http://schemas.openxmlformats.org/officeDocument/2006/bibliography"/>
   </ds:schemaRefs>

</xml_diff>